<commit_message>
doku weiter + Ablaufplan aktualisiert
</commit_message>
<xml_diff>
--- a/dokumente/Projektdokumentation_Hinze_Cindy.docx
+++ b/dokumente/Projektdokumentation_Hinze_Cindy.docx
@@ -71,22 +71,31 @@
         <w:t xml:space="preserve">. </w:t>
       </w:r>
       <w:r>
-        <w:t>Von diesen Angestellten sind</w:t>
-      </w:r>
-      <w:r>
-        <w:t xml:space="preserve"> zwei</w:t>
-      </w:r>
-      <w:r>
-        <w:t xml:space="preserve"> </w:t>
-      </w:r>
-      <w:r>
-        <w:t>Mitarbeiter</w:t>
-      </w:r>
-      <w:r>
-        <w:t xml:space="preserve"> und der Geschäftsleiter</w:t>
-      </w:r>
-      <w:r>
-        <w:t>, die zu Betten, Matratzen und ähnliches beraten, sowie diese verkaufen. Die Beratung findet vor Ort und über Telefon statt. Zudem betreibt die Firma einen Onlineshop, welches auf dem JTL-System läuft. Neben dem Onlineshop existier</w:t>
+        <w:t xml:space="preserve">Hier wird zu Betten, Matratzen und Lattenroste beraten. </w:t>
+      </w:r>
+      <w:r>
+        <w:t xml:space="preserve">Die Beratung findet </w:t>
+      </w:r>
+      <w:r>
+        <w:t xml:space="preserve">dabei </w:t>
+      </w:r>
+      <w:r>
+        <w:t>vor Ort oder</w:t>
+      </w:r>
+      <w:r>
+        <w:t xml:space="preserve"> über Telefon statt. Zudem betreibt die Firma e</w:t>
+      </w:r>
+      <w:r>
+        <w:t>inen Onlineshop, welches auf der</w:t>
+      </w:r>
+      <w:r>
+        <w:t xml:space="preserve"> JTL-</w:t>
+      </w:r>
+      <w:r>
+        <w:t>Software basiert</w:t>
+      </w:r>
+      <w:r>
+        <w:t>. Neben dem Onlineshop existier</w:t>
       </w:r>
       <w:r>
         <w:t>en</w:t>
@@ -151,7 +160,13 @@
         <w:pStyle w:val="KeinLeerraum"/>
       </w:pPr>
       <w:r>
-        <w:t>Hierzu entwarf ich eine Applikation, welche aus mehreren HTML-Formularelementen besteht. Dieses HTML-Formular beinhaltet auswählbare Elemente zu bestimmten Anforderungen, wie zum Beispiel die Größe der Matratze. Nachdem alles ausgewählt wurde bekommt der Kunde bis zu vier passende Produktempfehlungen ausgegeben, welche dann zum Onlineshop verlinkt sind. Die Produkte, die ausgegeben werden können, befinden sich in einer eigenen Datenbank. Diese Datenbank wurde von mir im Rahmen des Projektes erstellt und mit den entsprechenden Daten befüllt.</w:t>
+        <w:t xml:space="preserve">Hierzu entwarf ich eine Applikation, welche aus mehreren HTML-Formularelementen besteht. Dieses HTML-Formular beinhaltet auswählbare Elemente zu bestimmten Anforderungen, wie zum Beispiel die Größe der Matratze. Nachdem alles ausgewählt wurde bekommt der Kunde bis zu vier passende Produktempfehlungen ausgegeben, welche dann zum Onlineshop verlinkt sind. Die Produkte, die ausgegeben werden können, befinden sich in einer eigenen </w:t>
+      </w:r>
+      <w:r>
+        <w:t>Datenbank. Diese Datenbank habe ich</w:t>
+      </w:r>
+      <w:r>
+        <w:t xml:space="preserve"> im Rahmen des Projektes erstellt und mit den entsprechenden Daten befüllt.</w:t>
       </w:r>
     </w:p>
     <w:p>
@@ -308,6 +323,19 @@
     </w:p>
     <w:p>
       <w:pPr>
+        <w:pStyle w:val="berschrift1"/>
+        <w:numPr>
+          <w:ilvl w:val="0"/>
+          <w:numId w:val="2"/>
+        </w:numPr>
+      </w:pPr>
+      <w:r>
+        <w:lastRenderedPageBreak/>
+        <w:t>Projektplanung</w:t>
+      </w:r>
+    </w:p>
+    <w:p>
+      <w:pPr>
         <w:pStyle w:val="KeinLeerraum"/>
       </w:pPr>
     </w:p>
@@ -320,53 +348,6 @@
         </w:numPr>
       </w:pPr>
       <w:r>
-        <w:lastRenderedPageBreak/>
-        <w:t>Projektabgrenzung</w:t>
-      </w:r>
-    </w:p>
-    <w:p>
-      <w:pPr>
-        <w:pStyle w:val="KeinLeerraum"/>
-      </w:pPr>
-    </w:p>
-    <w:p>
-      <w:pPr>
-        <w:pStyle w:val="KeinLeerraum"/>
-      </w:pPr>
-      <w:r>
-        <w:rPr>
-          <w:i/>
-          <w:color w:val="7F7F7F" w:themeColor="text1" w:themeTint="80"/>
-        </w:rPr>
-        <w:t>???</w:t>
-      </w:r>
-    </w:p>
-    <w:p>
-      <w:pPr>
-        <w:pStyle w:val="berschrift1"/>
-        <w:numPr>
-          <w:ilvl w:val="0"/>
-          <w:numId w:val="2"/>
-        </w:numPr>
-      </w:pPr>
-      <w:r>
-        <w:t>Projektplanung</w:t>
-      </w:r>
-    </w:p>
-    <w:p>
-      <w:pPr>
-        <w:pStyle w:val="KeinLeerraum"/>
-      </w:pPr>
-    </w:p>
-    <w:p>
-      <w:pPr>
-        <w:pStyle w:val="berschrift2"/>
-        <w:numPr>
-          <w:ilvl w:val="1"/>
-          <w:numId w:val="2"/>
-        </w:numPr>
-      </w:pPr>
-      <w:r>
         <w:t>Projektphasen</w:t>
       </w:r>
     </w:p>
@@ -392,13 +373,20 @@
         <w:t xml:space="preserve">Eine grobe </w:t>
       </w:r>
       <w:r>
-        <w:t xml:space="preserve">Zeitplanung befindet sich im Anhang </w:t>
+        <w:t xml:space="preserve">Zeitplanung befindet sich im </w:t>
+      </w:r>
+      <w:r>
+        <w:rPr>
+          <w:highlight w:val="cyan"/>
+        </w:rPr>
+        <w:t xml:space="preserve">Anhang </w:t>
       </w:r>
       <w:hyperlink w:anchor="_A.1._grobe_Zeitplanung" w:history="1">
         <w:r>
           <w:rPr>
             <w:rStyle w:val="Hyperlink"/>
             <w:color w:val="auto"/>
+            <w:highlight w:val="cyan"/>
           </w:rPr>
           <w:t xml:space="preserve">A.1 </w:t>
         </w:r>
@@ -406,6 +394,7 @@
           <w:rPr>
             <w:rStyle w:val="Hyperlink"/>
             <w:color w:val="auto"/>
+            <w:highlight w:val="cyan"/>
           </w:rPr>
           <w:t>grobe</w:t>
         </w:r>
@@ -413,11 +402,15 @@
           <w:rPr>
             <w:rStyle w:val="Hyperlink"/>
             <w:color w:val="auto"/>
+            <w:highlight w:val="cyan"/>
           </w:rPr>
           <w:t xml:space="preserve"> Zeitplanung</w:t>
         </w:r>
       </w:hyperlink>
       <w:r>
+        <w:rPr>
+          <w:highlight w:val="cyan"/>
+        </w:rPr>
         <w:t>.</w:t>
       </w:r>
     </w:p>
@@ -446,232 +439,164 @@
     <w:p>
       <w:pPr>
         <w:pStyle w:val="KeinLeerraum"/>
-        <w:rPr>
-          <w:i/>
-          <w:color w:val="AEAAAA" w:themeColor="background2" w:themeShade="BF"/>
-          <w:u w:val="single"/>
-        </w:rPr>
-      </w:pPr>
-      <w:r>
-        <w:rPr>
-          <w:i/>
-          <w:color w:val="AEAAAA" w:themeColor="background2" w:themeShade="BF"/>
-          <w:u w:val="single"/>
-        </w:rPr>
-        <w:t xml:space="preserve">Während der Entwurfsphase hat sich die benötigte Zeit </w:t>
-      </w:r>
-      <w:r>
-        <w:rPr>
-          <w:i/>
-          <w:color w:val="AEAAAA" w:themeColor="background2" w:themeShade="BF"/>
-          <w:u w:val="single"/>
-        </w:rPr>
-        <w:t>für das entwerfen der Benutzeroberfläche und den Mock-</w:t>
+      </w:pPr>
+      <w:r>
+        <w:t xml:space="preserve">Abweichungen haben sich bei dem Zeitplan ergeben. </w:t>
+      </w:r>
+      <w:r>
+        <w:t>Im Laufe der Entwurfsphase ist mir aufgefallen, dass d</w:t>
+      </w:r>
+      <w:r>
+        <w:t>as gewählte V</w:t>
+      </w:r>
+      <w:r>
+        <w:t>orgehensmodell</w:t>
+      </w:r>
+      <w:r>
+        <w:t xml:space="preserve"> sich nicht in dem Zeitplan wieder</w:t>
+      </w:r>
+      <w:r>
+        <w:t>spiegelte</w:t>
+      </w:r>
+      <w:r>
+        <w:t>, welcher</w:t>
+      </w:r>
+      <w:r>
+        <w:t xml:space="preserve"> auch</w:t>
+      </w:r>
+      <w:r>
+        <w:t xml:space="preserve"> im Projektantrag </w:t>
+      </w:r>
+      <w:r>
+        <w:t>hinterlegt war</w:t>
+      </w:r>
+      <w:r>
+        <w:t>.</w:t>
+      </w:r>
+      <w:r>
+        <w:t xml:space="preserve"> Daraufhin wurde der ursprüngliche Zeitplan um die Testphase ergänzt und die Zeiten wurden dementsprechend angepasst.</w:t>
+      </w:r>
+    </w:p>
+    <w:p>
+      <w:pPr>
+        <w:pStyle w:val="KeinLeerraum"/>
+      </w:pPr>
+    </w:p>
+    <w:p>
+      <w:pPr>
+        <w:pStyle w:val="KeinLeerraum"/>
+      </w:pPr>
+      <w:r>
+        <w:t xml:space="preserve">Außerdem wurde der Punkt </w:t>
+      </w:r>
+      <w:r>
+        <w:t>„</w:t>
+      </w:r>
+      <w:r>
+        <w:t>Einrichten der Anwendung</w:t>
+      </w:r>
+      <w:r>
+        <w:t>“</w:t>
+      </w:r>
+      <w:r>
+        <w:t xml:space="preserve"> aufgeteilt. Dadurch kam in der Implementierungsphase der Punkt </w:t>
+      </w:r>
+      <w:r>
+        <w:t>„</w:t>
+      </w:r>
+      <w:r>
+        <w:t>Integrierung der Anwendung in Wordpress</w:t>
+      </w:r>
+      <w:r>
+        <w:t>“</w:t>
+      </w:r>
+      <w:r>
+        <w:t xml:space="preserve"> dazu, da die Anwendung als </w:t>
       </w:r>
       <w:proofErr w:type="spellStart"/>
       <w:r>
-        <w:rPr>
-          <w:i/>
-          <w:color w:val="AEAAAA" w:themeColor="background2" w:themeShade="BF"/>
-          <w:u w:val="single"/>
-        </w:rPr>
-        <w:t>Ups</w:t>
+        <w:t>Plugin</w:t>
       </w:r>
       <w:proofErr w:type="spellEnd"/>
       <w:r>
-        <w:rPr>
-          <w:i/>
-          <w:color w:val="AEAAAA" w:themeColor="background2" w:themeShade="BF"/>
-          <w:u w:val="single"/>
-        </w:rPr>
-        <w:t xml:space="preserve"> um zwei Stunden reduziert, da sich schneller auf ein Design geeinigt werden konnte. Die zwei gewonnen Stunden wurden dann für das Einrichten der Datenbank genutzt, um mehr Artikel einzupflegen, die nun zur Auswahl stehen.</w:t>
-      </w:r>
-      <w:r>
-        <w:rPr>
-          <w:i/>
-          <w:color w:val="AEAAAA" w:themeColor="background2" w:themeShade="BF"/>
-          <w:u w:val="single"/>
-        </w:rPr>
-        <w:t xml:space="preserve"> &lt;</w:t>
-      </w:r>
-      <w:r>
-        <w:rPr>
-          <w:i/>
-          <w:color w:val="AEAAAA" w:themeColor="background2" w:themeShade="BF"/>
-          <w:u w:val="single"/>
-        </w:rPr>
-        <w:t>-</w:t>
-      </w:r>
-      <w:r>
-        <w:rPr>
-          <w:i/>
-          <w:color w:val="AEAAAA" w:themeColor="background2" w:themeShade="BF"/>
-          <w:u w:val="single"/>
-        </w:rPr>
-        <w:t>- ins SOLL-/IST-Vergleich</w:t>
-      </w:r>
-    </w:p>
-    <w:p>
-      <w:pPr>
-        <w:pStyle w:val="KeinLeerraum"/>
-      </w:pPr>
-    </w:p>
-    <w:p>
-      <w:pPr>
-        <w:pStyle w:val="KeinLeerraum"/>
-        <w:rPr>
-          <w:i/>
-          <w:color w:val="8EAADB" w:themeColor="accent1" w:themeTint="99"/>
-        </w:rPr>
-      </w:pPr>
-      <w:r>
-        <w:rPr>
-          <w:i/>
-          <w:color w:val="8EAADB" w:themeColor="accent1" w:themeTint="99"/>
-        </w:rPr>
-        <w:t>Einrichten der Anwendung in der Abnahmephase: 6h -&gt; 2h</w:t>
-      </w:r>
-      <w:r>
-        <w:rPr>
-          <w:i/>
-          <w:color w:val="8EAADB" w:themeColor="accent1" w:themeTint="99"/>
-        </w:rPr>
-        <w:t xml:space="preserve">, weil ein Teil in die Implementierung gehört und der andere Teil ist das Einrichten einer </w:t>
-      </w:r>
-      <w:proofErr w:type="spellStart"/>
-      <w:r>
-        <w:rPr>
-          <w:i/>
-          <w:color w:val="8EAADB" w:themeColor="accent1" w:themeTint="99"/>
-        </w:rPr>
-        <w:t>WordPress</w:t>
-      </w:r>
-      <w:proofErr w:type="spellEnd"/>
-      <w:r>
-        <w:rPr>
-          <w:i/>
-          <w:color w:val="8EAADB" w:themeColor="accent1" w:themeTint="99"/>
-        </w:rPr>
-        <w:t xml:space="preserve"> Seite mit </w:t>
-      </w:r>
-      <w:proofErr w:type="spellStart"/>
-      <w:r>
-        <w:rPr>
-          <w:i/>
-          <w:color w:val="8EAADB" w:themeColor="accent1" w:themeTint="99"/>
-        </w:rPr>
-        <w:t>Plugin</w:t>
-      </w:r>
-      <w:proofErr w:type="spellEnd"/>
-      <w:r>
-        <w:rPr>
-          <w:i/>
-          <w:color w:val="8EAADB" w:themeColor="accent1" w:themeTint="99"/>
-        </w:rPr>
-        <w:t xml:space="preserve"> und so Einrichten, dass Kunden sie gut finden und drauf zugreifen können</w:t>
-      </w:r>
-    </w:p>
-    <w:p>
-      <w:pPr>
-        <w:pStyle w:val="KeinLeerraum"/>
-        <w:rPr>
-          <w:i/>
-          <w:color w:val="8EAADB" w:themeColor="accent1" w:themeTint="99"/>
-        </w:rPr>
-      </w:pPr>
-      <w:r>
-        <w:rPr>
-          <w:i/>
-          <w:color w:val="8EAADB" w:themeColor="accent1" w:themeTint="99"/>
-        </w:rPr>
-        <w:t xml:space="preserve">Integrierung der Anwendung in </w:t>
-      </w:r>
-      <w:proofErr w:type="spellStart"/>
-      <w:r>
-        <w:rPr>
-          <w:i/>
-          <w:color w:val="8EAADB" w:themeColor="accent1" w:themeTint="99"/>
-        </w:rPr>
-        <w:t>WordPress</w:t>
-      </w:r>
-      <w:proofErr w:type="spellEnd"/>
-      <w:r>
-        <w:rPr>
-          <w:i/>
-          <w:color w:val="8EAADB" w:themeColor="accent1" w:themeTint="99"/>
-        </w:rPr>
-        <w:t xml:space="preserve"> -&gt; 4h</w:t>
-      </w:r>
-    </w:p>
-    <w:p>
-      <w:pPr>
-        <w:pStyle w:val="KeinLeerraum"/>
-        <w:rPr>
-          <w:i/>
-          <w:color w:val="8EAADB" w:themeColor="accent1" w:themeTint="99"/>
-        </w:rPr>
-      </w:pPr>
-      <w:r>
-        <w:rPr>
-          <w:i/>
-          <w:color w:val="8EAADB" w:themeColor="accent1" w:themeTint="99"/>
-        </w:rPr>
-        <w:t>Zeitplanung an Vorgehensmodell angepasst</w:t>
-      </w:r>
-    </w:p>
-    <w:p>
-      <w:pPr>
-        <w:pStyle w:val="KeinLeerraum"/>
-        <w:rPr>
-          <w:i/>
-          <w:color w:val="8EAADB" w:themeColor="accent1" w:themeTint="99"/>
-        </w:rPr>
-      </w:pPr>
-      <w:r>
-        <w:rPr>
-          <w:i/>
-          <w:color w:val="8EAADB" w:themeColor="accent1" w:themeTint="99"/>
-        </w:rPr>
-        <w:tab/>
-        <w:t>+ Testphase (Integrations- und Blackbox-Tests</w:t>
-      </w:r>
-      <w:r>
-        <w:rPr>
-          <w:i/>
-          <w:color w:val="8EAADB" w:themeColor="accent1" w:themeTint="99"/>
-        </w:rPr>
-        <w:t>)</w:t>
-      </w:r>
-      <w:r>
-        <w:rPr>
-          <w:i/>
-          <w:color w:val="8EAADB" w:themeColor="accent1" w:themeTint="99"/>
-        </w:rPr>
-        <w:t xml:space="preserve"> -&gt;3h</w:t>
-      </w:r>
-      <w:r>
-        <w:rPr>
-          <w:i/>
-          <w:color w:val="8EAADB" w:themeColor="accent1" w:themeTint="99"/>
-        </w:rPr>
-        <w:t xml:space="preserve"> --&gt; </w:t>
-      </w:r>
-      <w:r>
-        <w:rPr>
-          <w:i/>
-          <w:color w:val="8EAADB" w:themeColor="accent1" w:themeTint="99"/>
-        </w:rPr>
-        <w:t>ohne große Zeitangaben hier in Abweichungen erklären</w:t>
-      </w:r>
-      <w:r>
-        <w:rPr>
-          <w:i/>
-          <w:color w:val="8EAADB" w:themeColor="accent1" w:themeTint="99"/>
-        </w:rPr>
-        <w:t xml:space="preserve"> + näheres im SOLL-IST-Vergleich</w:t>
-      </w:r>
-      <w:bookmarkStart w:id="0" w:name="_GoBack"/>
-      <w:bookmarkEnd w:id="0"/>
+        <w:t xml:space="preserve"> zu implementieren und zu integrieren</w:t>
+      </w:r>
+      <w:r>
+        <w:t>,</w:t>
+      </w:r>
+      <w:r>
+        <w:t xml:space="preserve"> kein Teil der Einrichtungs- und A</w:t>
+      </w:r>
+      <w:r>
+        <w:t>bnahmephase war</w:t>
+      </w:r>
+      <w:r>
+        <w:t>.</w:t>
+      </w:r>
+      <w:r>
+        <w:t xml:space="preserve"> Näheres zu den Zeitlichen Änderungen und den A</w:t>
+      </w:r>
+      <w:r>
+        <w:t>npassungen befinden</w:t>
+      </w:r>
+      <w:r>
+        <w:t xml:space="preserve"> sich im </w:t>
+      </w:r>
+      <w:r>
+        <w:t>8.Kapitel unter „</w:t>
+      </w:r>
+      <w:r>
+        <w:t>SOLL-/IST-Vergleich</w:t>
+      </w:r>
+      <w:r>
+        <w:t>“</w:t>
+      </w:r>
+      <w:r>
+        <w:t>.</w:t>
+      </w:r>
+    </w:p>
+    <w:p>
+      <w:pPr>
+        <w:pStyle w:val="KeinLeerraum"/>
+      </w:pPr>
+    </w:p>
+    <w:p>
+      <w:pPr>
+        <w:pStyle w:val="KeinLeerraum"/>
+      </w:pPr>
+      <w:r>
+        <w:t>Eine kleinere A</w:t>
+      </w:r>
+      <w:r>
+        <w:t>bweichung findet</w:t>
+      </w:r>
+      <w:r>
+        <w:t xml:space="preserve"> sich in</w:t>
+      </w:r>
+      <w:r>
+        <w:t xml:space="preserve"> zudem</w:t>
+      </w:r>
+      <w:r>
+        <w:t xml:space="preserve"> der Ist-Analyse des Projektantrags</w:t>
+      </w:r>
+      <w:r>
+        <w:t xml:space="preserve"> wieder</w:t>
+      </w:r>
+      <w:r>
+        <w:t xml:space="preserve">. Hier wurde erwähnt, dass auch über E-Mail </w:t>
+      </w:r>
+      <w:r>
+        <w:t>beraten wird. Allerdings finden keine Beratungen über E-Mail statt. A</w:t>
+      </w:r>
+      <w:r>
+        <w:t>ußerdem stimmt</w:t>
+      </w:r>
+      <w:r>
+        <w:t xml:space="preserve"> die Bezeichnung „Filialen-Seite“ </w:t>
+      </w:r>
+      <w:r>
+        <w:t>nicht. Hierbei handelt es sich eher um den Schlagblog.</w:t>
+      </w:r>
     </w:p>
     <w:p>
       <w:pPr>
@@ -715,37 +640,105 @@
         <w:t>genutzt. Als Programmiersoftware habe ich Visual Studio Code benutzt und diese mit meinem GitHub Repository, zur Versionsverwaltung, verbunden.</w:t>
       </w:r>
       <w:r>
-        <w:t xml:space="preserve"> Bis zur Einrichtung der Anwendung lief die Applikation lokal über XAMPP, welches den Apache Webserver, sowie </w:t>
+        <w:t xml:space="preserve"> Bis zur </w:t>
+      </w:r>
+      <w:r>
+        <w:t>Integrierung</w:t>
+      </w:r>
+      <w:r>
+        <w:t xml:space="preserve"> der Anwendung </w:t>
+      </w:r>
+      <w:r>
+        <w:t xml:space="preserve">in </w:t>
       </w:r>
       <w:proofErr w:type="spellStart"/>
       <w:r>
+        <w:t>WordPress</w:t>
+      </w:r>
+      <w:proofErr w:type="spellEnd"/>
+      <w:r>
+        <w:t xml:space="preserve"> </w:t>
+      </w:r>
+      <w:r>
+        <w:t>lief die Applikation lokal über XAMPP, welches den Apac</w:t>
+      </w:r>
+      <w:r>
+        <w:t xml:space="preserve">he Webserver, sowie </w:t>
+      </w:r>
+      <w:proofErr w:type="spellStart"/>
+      <w:r>
         <w:t>phpMyAdmin</w:t>
       </w:r>
       <w:proofErr w:type="spellEnd"/>
       <w:r>
-        <w:t xml:space="preserve">, basierend auf </w:t>
+        <w:t xml:space="preserve"> </w:t>
+      </w:r>
+      <w:r>
+        <w:t>beinhaltet.</w:t>
+      </w:r>
+    </w:p>
+    <w:p>
+      <w:pPr>
+        <w:pStyle w:val="KeinLeerraum"/>
+      </w:pPr>
+    </w:p>
+    <w:p>
+      <w:pPr>
+        <w:pStyle w:val="KeinLeerraum"/>
+      </w:pPr>
+      <w:r>
+        <w:t>Die Anwendung wurde als Plugin in WordPress integriert, w</w:t>
+      </w:r>
+      <w:r>
+        <w:t>as</w:t>
+      </w:r>
+      <w:r>
+        <w:t xml:space="preserve"> bereits zur Verfügung stand.</w:t>
+      </w:r>
+      <w:r>
+        <w:t xml:space="preserve"> </w:t>
       </w:r>
       <w:proofErr w:type="spellStart"/>
       <w:r>
-        <w:t>MariaDB</w:t>
+        <w:t>WordPress</w:t>
       </w:r>
       <w:proofErr w:type="spellEnd"/>
       <w:r>
-        <w:t>, beinhaltet.</w:t>
-      </w:r>
-    </w:p>
-    <w:p>
-      <w:pPr>
-        <w:pStyle w:val="KeinLeerraum"/>
-      </w:pPr>
-      <w:r>
-        <w:t>Die Anwendung wurde als Plugin in WordPress integriert, w</w:t>
-      </w:r>
-      <w:r>
-        <w:t>as</w:t>
-      </w:r>
-      <w:r>
-        <w:t xml:space="preserve"> bereits zur Verfügung stand. Das Datenbanksystem von WordPress basiert ebenfalls auf phpMyAdmin.</w:t>
+        <w:t xml:space="preserve"> läuft auf dem Apache Webserver und d</w:t>
+      </w:r>
+      <w:r>
+        <w:t xml:space="preserve">as Datenbanksystem von WordPress basiert ebenfalls auf </w:t>
+      </w:r>
+      <w:proofErr w:type="spellStart"/>
+      <w:r>
+        <w:t>phpMyAdmin</w:t>
+      </w:r>
+      <w:proofErr w:type="spellEnd"/>
+      <w:r>
+        <w:t>.</w:t>
+      </w:r>
+      <w:r>
+        <w:t xml:space="preserve"> </w:t>
+      </w:r>
+      <w:r>
+        <w:t>Zur Dateiübertragung an den</w:t>
+      </w:r>
+      <w:r>
+        <w:t xml:space="preserve"> </w:t>
+      </w:r>
+      <w:r>
+        <w:t>Webs</w:t>
+      </w:r>
+      <w:r>
+        <w:t xml:space="preserve">erver wurde </w:t>
+      </w:r>
+      <w:proofErr w:type="spellStart"/>
+      <w:r>
+        <w:t>FileZilla</w:t>
+      </w:r>
+      <w:proofErr w:type="spellEnd"/>
+      <w:r>
+        <w:t xml:space="preserve"> genutzt.</w:t>
       </w:r>
     </w:p>
     <w:p>
@@ -759,47 +752,14 @@
     <w:p>
       <w:pPr>
         <w:pStyle w:val="KeinLeerraum"/>
-        <w:rPr>
-          <w:i/>
-          <w:color w:val="7F7F7F" w:themeColor="text1" w:themeTint="80"/>
-        </w:rPr>
-      </w:pPr>
-      <w:r>
-        <w:rPr>
-          <w:i/>
-          <w:color w:val="7F7F7F" w:themeColor="text1" w:themeTint="80"/>
-        </w:rPr>
-        <w:t xml:space="preserve">Personelle </w:t>
-      </w:r>
-      <w:proofErr w:type="spellStart"/>
-      <w:r>
-        <w:rPr>
-          <w:i/>
-          <w:color w:val="7F7F7F" w:themeColor="text1" w:themeTint="80"/>
-        </w:rPr>
-        <w:t>ressourcen</w:t>
-      </w:r>
-      <w:proofErr w:type="spellEnd"/>
-      <w:r>
-        <w:rPr>
-          <w:i/>
-          <w:color w:val="7F7F7F" w:themeColor="text1" w:themeTint="80"/>
-        </w:rPr>
-        <w:t xml:space="preserve"> – Liste mit Artikel für die Datenbank als W</w:t>
-      </w:r>
-      <w:r>
-        <w:rPr>
-          <w:i/>
-          <w:color w:val="7F7F7F" w:themeColor="text1" w:themeTint="80"/>
-        </w:rPr>
-        <w:t>ord-D</w:t>
-      </w:r>
-      <w:r>
-        <w:rPr>
-          <w:i/>
-          <w:color w:val="7F7F7F" w:themeColor="text1" w:themeTint="80"/>
-        </w:rPr>
-        <w:t>atei von Geschäftsleiter</w:t>
+      </w:pPr>
+    </w:p>
+    <w:p>
+      <w:pPr>
+        <w:pStyle w:val="KeinLeerraum"/>
+      </w:pPr>
+      <w:r>
+        <w:t>Zudem benötigte ich eine Liste mit allen Artikeln und den dazugehörigen Daten, welche für den „Matratzenfinder“ genutzt werden sollten, um diese dann in die Datenbank einpflegen zu können. Diese Liste erhielt ich vom Geschäftsleiter.</w:t>
       </w:r>
     </w:p>
     <w:p>
@@ -854,6 +814,7 @@
         </w:numPr>
       </w:pPr>
       <w:r>
+        <w:lastRenderedPageBreak/>
         <w:t>Analysephase</w:t>
       </w:r>
     </w:p>
@@ -882,242 +843,47 @@
     <w:p>
       <w:pPr>
         <w:pStyle w:val="KeinLeerraum"/>
-        <w:rPr>
-          <w:i/>
-          <w:color w:val="7F7F7F" w:themeColor="text1" w:themeTint="80"/>
-        </w:rPr>
-      </w:pPr>
-      <w:r>
-        <w:rPr>
-          <w:i/>
-          <w:color w:val="7F7F7F" w:themeColor="text1" w:themeTint="80"/>
-        </w:rPr>
-        <w:lastRenderedPageBreak/>
-        <w:t xml:space="preserve">3 </w:t>
-      </w:r>
-      <w:proofErr w:type="spellStart"/>
-      <w:r>
-        <w:rPr>
-          <w:i/>
-          <w:color w:val="7F7F7F" w:themeColor="text1" w:themeTint="80"/>
-        </w:rPr>
-        <w:t>berater</w:t>
-      </w:r>
-      <w:proofErr w:type="spellEnd"/>
-    </w:p>
-    <w:p>
-      <w:pPr>
-        <w:pStyle w:val="KeinLeerraum"/>
-        <w:rPr>
-          <w:i/>
-          <w:color w:val="7F7F7F" w:themeColor="text1" w:themeTint="80"/>
-        </w:rPr>
-      </w:pPr>
-      <w:r>
-        <w:rPr>
-          <w:i/>
-          <w:color w:val="7F7F7F" w:themeColor="text1" w:themeTint="80"/>
-        </w:rPr>
-        <w:t xml:space="preserve">Beratung über </w:t>
-      </w:r>
-      <w:proofErr w:type="spellStart"/>
-      <w:r>
-        <w:rPr>
-          <w:i/>
-          <w:color w:val="7F7F7F" w:themeColor="text1" w:themeTint="80"/>
-        </w:rPr>
-        <w:t>telefon</w:t>
-      </w:r>
-      <w:proofErr w:type="spellEnd"/>
-      <w:r>
-        <w:rPr>
-          <w:i/>
-          <w:color w:val="7F7F7F" w:themeColor="text1" w:themeTint="80"/>
-        </w:rPr>
-        <w:t xml:space="preserve">, vor </w:t>
-      </w:r>
-      <w:proofErr w:type="spellStart"/>
-      <w:proofErr w:type="gramStart"/>
-      <w:r>
-        <w:rPr>
-          <w:i/>
-          <w:color w:val="7F7F7F" w:themeColor="text1" w:themeTint="80"/>
-        </w:rPr>
-        <w:t>ort</w:t>
-      </w:r>
-      <w:proofErr w:type="spellEnd"/>
-      <w:proofErr w:type="gramEnd"/>
-      <w:r>
-        <w:rPr>
-          <w:i/>
-          <w:color w:val="7F7F7F" w:themeColor="text1" w:themeTint="80"/>
-        </w:rPr>
-        <w:t>, teilweise per email</w:t>
-      </w:r>
-    </w:p>
-    <w:p>
-      <w:pPr>
-        <w:pStyle w:val="KeinLeerraum"/>
-        <w:rPr>
-          <w:i/>
-          <w:color w:val="7F7F7F" w:themeColor="text1" w:themeTint="80"/>
-        </w:rPr>
-      </w:pPr>
-      <w:r>
-        <w:rPr>
-          <w:i/>
-          <w:color w:val="7F7F7F" w:themeColor="text1" w:themeTint="80"/>
-        </w:rPr>
-        <w:t xml:space="preserve">Geschäftsführer selbst </w:t>
-      </w:r>
-      <w:proofErr w:type="spellStart"/>
-      <w:r>
-        <w:rPr>
-          <w:i/>
-          <w:color w:val="7F7F7F" w:themeColor="text1" w:themeTint="80"/>
-        </w:rPr>
-        <w:t>berater</w:t>
-      </w:r>
-      <w:proofErr w:type="spellEnd"/>
-    </w:p>
-    <w:p>
-      <w:pPr>
-        <w:pStyle w:val="KeinLeerraum"/>
-        <w:rPr>
-          <w:i/>
-          <w:color w:val="7F7F7F" w:themeColor="text1" w:themeTint="80"/>
-        </w:rPr>
-      </w:pPr>
-      <w:proofErr w:type="spellStart"/>
-      <w:r>
-        <w:rPr>
-          <w:i/>
-          <w:color w:val="7F7F7F" w:themeColor="text1" w:themeTint="80"/>
-        </w:rPr>
-        <w:t>Jtl</w:t>
-      </w:r>
-      <w:proofErr w:type="spellEnd"/>
-      <w:r>
-        <w:rPr>
-          <w:i/>
-          <w:color w:val="7F7F7F" w:themeColor="text1" w:themeTint="80"/>
-        </w:rPr>
-        <w:t xml:space="preserve">- </w:t>
-      </w:r>
-      <w:proofErr w:type="spellStart"/>
-      <w:r>
-        <w:rPr>
-          <w:i/>
-          <w:color w:val="7F7F7F" w:themeColor="text1" w:themeTint="80"/>
-        </w:rPr>
-        <w:t>shop</w:t>
-      </w:r>
-      <w:proofErr w:type="spellEnd"/>
-      <w:r>
-        <w:rPr>
-          <w:i/>
-          <w:color w:val="7F7F7F" w:themeColor="text1" w:themeTint="80"/>
-        </w:rPr>
-        <w:t xml:space="preserve"> mit </w:t>
-      </w:r>
-      <w:proofErr w:type="spellStart"/>
-      <w:r>
-        <w:rPr>
-          <w:i/>
-          <w:color w:val="7F7F7F" w:themeColor="text1" w:themeTint="80"/>
-        </w:rPr>
-        <w:t>wawi</w:t>
-      </w:r>
-      <w:proofErr w:type="spellEnd"/>
-      <w:r>
-        <w:rPr>
-          <w:i/>
-          <w:color w:val="7F7F7F" w:themeColor="text1" w:themeTint="80"/>
-        </w:rPr>
-        <w:t xml:space="preserve"> (</w:t>
-      </w:r>
-      <w:proofErr w:type="spellStart"/>
-      <w:r>
-        <w:rPr>
-          <w:i/>
-          <w:color w:val="7F7F7F" w:themeColor="text1" w:themeTint="80"/>
-        </w:rPr>
-        <w:t>produkte</w:t>
-      </w:r>
-      <w:proofErr w:type="spellEnd"/>
-      <w:r>
-        <w:rPr>
-          <w:i/>
-          <w:color w:val="7F7F7F" w:themeColor="text1" w:themeTint="80"/>
-        </w:rPr>
-        <w:t>)</w:t>
-      </w:r>
-    </w:p>
-    <w:p>
-      <w:pPr>
-        <w:pStyle w:val="KeinLeerraum"/>
-        <w:rPr>
-          <w:i/>
-          <w:color w:val="7F7F7F" w:themeColor="text1" w:themeTint="80"/>
-        </w:rPr>
-      </w:pPr>
-      <w:r>
-        <w:rPr>
-          <w:i/>
-          <w:color w:val="7F7F7F" w:themeColor="text1" w:themeTint="80"/>
-        </w:rPr>
-        <w:t xml:space="preserve">Wordpress, </w:t>
-      </w:r>
-      <w:proofErr w:type="spellStart"/>
-      <w:r>
-        <w:rPr>
-          <w:i/>
-          <w:color w:val="7F7F7F" w:themeColor="text1" w:themeTint="80"/>
-        </w:rPr>
-        <w:t>cms</w:t>
-      </w:r>
-      <w:proofErr w:type="spellEnd"/>
-      <w:r>
-        <w:rPr>
-          <w:i/>
-          <w:color w:val="7F7F7F" w:themeColor="text1" w:themeTint="80"/>
-        </w:rPr>
-        <w:t xml:space="preserve">, mit </w:t>
-      </w:r>
-      <w:proofErr w:type="spellStart"/>
-      <w:r>
-        <w:rPr>
-          <w:i/>
-          <w:color w:val="7F7F7F" w:themeColor="text1" w:themeTint="80"/>
-        </w:rPr>
-        <w:t>schlafblog</w:t>
-      </w:r>
-      <w:proofErr w:type="spellEnd"/>
-      <w:r>
-        <w:rPr>
-          <w:i/>
-          <w:color w:val="7F7F7F" w:themeColor="text1" w:themeTint="80"/>
-        </w:rPr>
-        <w:t xml:space="preserve">, </w:t>
-      </w:r>
-      <w:proofErr w:type="spellStart"/>
-      <w:r>
-        <w:rPr>
-          <w:i/>
-          <w:color w:val="7F7F7F" w:themeColor="text1" w:themeTint="80"/>
-        </w:rPr>
-        <w:t>schlaflexikon</w:t>
-      </w:r>
-      <w:proofErr w:type="spellEnd"/>
-    </w:p>
-    <w:p>
-      <w:pPr>
-        <w:pStyle w:val="KeinLeerraum"/>
-        <w:rPr>
-          <w:i/>
-          <w:color w:val="7F7F7F" w:themeColor="text1" w:themeTint="80"/>
-        </w:rPr>
-      </w:pPr>
+      </w:pPr>
+      <w:r>
+        <w:t xml:space="preserve">Wer sich zu Betten oder Matratzen beraten lassen möchte, kann sich bei BeLaMa an einen der drei verfügbaren Berater wenden. Die Beratung kann sowohl über Telefon, als auch persönlich vor Ort stattfinden. Hierbei gibt es Fragen, die bei jeder Beratung wichtig sind und dementsprechend </w:t>
+      </w:r>
+      <w:r>
+        <w:t>bei jeder vorkommen.  Aus diesen Fragen können sich bereits gewisse P</w:t>
+      </w:r>
+      <w:r>
+        <w:t>roduktempfehlungen erschließen, die dem Kunden dann vorgeschlagen werden.</w:t>
+      </w:r>
+    </w:p>
+    <w:p>
+      <w:pPr>
+        <w:pStyle w:val="KeinLeerraum"/>
+      </w:pPr>
+      <w:r>
+        <w:t>Wenn</w:t>
+      </w:r>
+      <w:r>
+        <w:t xml:space="preserve"> im Rahmen der persönlichen Beratung vor Ort</w:t>
+      </w:r>
+      <w:r>
+        <w:t xml:space="preserve"> ein vorgeschlagener Artikel gekauft wird, werden die Personalien</w:t>
+      </w:r>
+      <w:r>
+        <w:t>, wie Name und Adresse,</w:t>
+      </w:r>
+      <w:r>
+        <w:t xml:space="preserve"> des Kunden aufgenommen und eine Anzahlung erfolgt ebenfalls. Mit den nun vorhandenen Daten wird der gekaufte Artikel durch den Mitarbeiter beim Händler bestellt und die Anzahlung, sowie der Restbetrag werden erfasst.</w:t>
+      </w:r>
+    </w:p>
+    <w:p>
+      <w:pPr>
+        <w:pStyle w:val="KeinLeerraum"/>
+      </w:pPr>
+      <w:r>
+        <w:t>Bei einer Beratung über Telefon verläuft die weitere Verkaufsabwicklung über den E-Mail</w:t>
+      </w:r>
+      <w:r>
+        <w:t>verkehr.</w:t>
+      </w:r>
     </w:p>
     <w:p>
       <w:pPr>
@@ -1138,6 +904,11 @@
     </w:p>
     <w:p>
       <w:pPr>
+        <w:pStyle w:val="KeinLeerraum"/>
+      </w:pPr>
+    </w:p>
+    <w:p>
+      <w:pPr>
         <w:pStyle w:val="berschrift3"/>
         <w:numPr>
           <w:ilvl w:val="2"/>
@@ -1151,22 +922,81 @@
     <w:p>
       <w:pPr>
         <w:pStyle w:val="KeinLeerraum"/>
-      </w:pPr>
-    </w:p>
-    <w:p>
-      <w:pPr>
-        <w:pStyle w:val="KeinLeerraum"/>
         <w:rPr>
           <w:i/>
           <w:color w:val="7F7F7F" w:themeColor="text1" w:themeTint="80"/>
         </w:rPr>
       </w:pPr>
-      <w:r>
-        <w:rPr>
-          <w:i/>
-          <w:color w:val="7F7F7F" w:themeColor="text1" w:themeTint="80"/>
-        </w:rPr>
-        <w:t>???</w:t>
+    </w:p>
+    <w:p>
+      <w:pPr>
+        <w:pStyle w:val="KeinLeerraum"/>
+      </w:pPr>
+      <w:r>
+        <w:t>Für verwendete Software fallen für dieses Projekt keine Kosten an, da es sich entweder um frei nutzbare Software handelt</w:t>
+      </w:r>
+      <w:r>
+        <w:t xml:space="preserve"> (z.B. </w:t>
+      </w:r>
+      <w:proofErr w:type="spellStart"/>
+      <w:r>
+        <w:t>phpMyAdmin</w:t>
+      </w:r>
+      <w:proofErr w:type="spellEnd"/>
+      <w:r>
+        <w:t>)</w:t>
+      </w:r>
+      <w:r>
+        <w:t xml:space="preserve"> </w:t>
+      </w:r>
+      <w:r>
+        <w:t xml:space="preserve">oder diese bereits vor dem Projekt schon existierte und dementsprechend schon bezahlt ist (z.B. </w:t>
+      </w:r>
+      <w:proofErr w:type="spellStart"/>
+      <w:r>
+        <w:t>WordPress</w:t>
+      </w:r>
+      <w:proofErr w:type="spellEnd"/>
+      <w:r>
+        <w:t>). Die zur Verfügung gestellte Hardware wurde ebenfalls vor dem P</w:t>
+      </w:r>
+      <w:r>
+        <w:t xml:space="preserve">rojekt bezahlt. Zur Ermittlung der Projektkosten gab es nur noch die Personalkosten. Aufgrund meines externen Ausbildungsverhältnisses wird bei mir kein Stundenlohn berechnet, sondern ein pauschaler Lohn für Arbeitsplatz, sowie Internet- und Stromkosten, welcher mit 10€ pro Stunde berechnet wird. Bei dem Mitarbeiter aus dem </w:t>
+      </w:r>
+      <w:proofErr w:type="spellStart"/>
+      <w:r>
+        <w:t>Social</w:t>
+      </w:r>
+      <w:proofErr w:type="spellEnd"/>
+      <w:r>
+        <w:t xml:space="preserve">-Media-Marketing handelt es sich um einen Dual-Studenten, dessen Stundenlohn 5€ beträgt. Für den </w:t>
+      </w:r>
+      <w:r>
+        <w:t xml:space="preserve">externen </w:t>
+      </w:r>
+      <w:r>
+        <w:t>SEO-Manager werden keine Kosten berechnet</w:t>
+      </w:r>
+      <w:r>
+        <w:t>.</w:t>
+      </w:r>
+      <w:r>
+        <w:t xml:space="preserve"> Die Projektkosten belaufen sich daher auf 815€. Eine tabellarische Darstellung der Berechnung und den Kostenbetrag befindet sich im </w:t>
+      </w:r>
+      <w:r>
+        <w:rPr>
+          <w:highlight w:val="cyan"/>
+        </w:rPr>
+        <w:t>Anhang A.3</w:t>
+      </w:r>
+      <w:r>
+        <w:rPr>
+          <w:highlight w:val="cyan"/>
+        </w:rPr>
+        <w:t xml:space="preserve"> Projektkosten</w:t>
+      </w:r>
+      <w:r>
+        <w:t>.</w:t>
       </w:r>
     </w:p>
     <w:p>
@@ -1218,72 +1048,210 @@
     <w:p>
       <w:pPr>
         <w:pStyle w:val="KeinLeerraum"/>
-        <w:rPr>
-          <w:i/>
-          <w:color w:val="7F7F7F" w:themeColor="text1" w:themeTint="80"/>
-        </w:rPr>
-      </w:pPr>
-      <w:r>
-        <w:rPr>
-          <w:i/>
-          <w:color w:val="7F7F7F" w:themeColor="text1" w:themeTint="80"/>
-        </w:rPr>
-        <w:t xml:space="preserve">Ähnliche </w:t>
-      </w:r>
-      <w:r>
-        <w:rPr>
-          <w:i/>
-          <w:color w:val="7F7F7F" w:themeColor="text1" w:themeTint="80"/>
-        </w:rPr>
-        <w:t>Anwendung für derartige „…“, wird auch von anderen Betten- und Matratzenverkäufern genutzt</w:t>
-      </w:r>
-    </w:p>
-    <w:p>
-      <w:pPr>
-        <w:pStyle w:val="KeinLeerraum"/>
-        <w:rPr>
-          <w:i/>
-          <w:color w:val="7F7F7F" w:themeColor="text1" w:themeTint="80"/>
-        </w:rPr>
-      </w:pPr>
-      <w:r>
-        <w:rPr>
-          <w:i/>
-          <w:color w:val="7F7F7F" w:themeColor="text1" w:themeTint="80"/>
-        </w:rPr>
-        <w:t>Für Wordpress, aber Shop läuft über anderes System (JTL) und dadurch keine Integration möglich</w:t>
-      </w:r>
-    </w:p>
-    <w:p>
-      <w:pPr>
-        <w:pStyle w:val="KeinLeerraum"/>
-        <w:rPr>
-          <w:i/>
-          <w:color w:val="7F7F7F" w:themeColor="text1" w:themeTint="80"/>
-        </w:rPr>
-      </w:pPr>
-      <w:r>
-        <w:rPr>
-          <w:i/>
-          <w:color w:val="7F7F7F" w:themeColor="text1" w:themeTint="80"/>
-        </w:rPr>
-        <w:t xml:space="preserve">Die eigene Erstellung eines derartigen </w:t>
+      </w:pPr>
+      <w:r>
+        <w:t xml:space="preserve">Es gibt Anbieter, welche ein solches </w:t>
       </w:r>
       <w:proofErr w:type="spellStart"/>
       <w:r>
-        <w:rPr>
-          <w:i/>
-          <w:color w:val="7F7F7F" w:themeColor="text1" w:themeTint="80"/>
-        </w:rPr>
+        <w:t>Plugin</w:t>
+      </w:r>
+      <w:proofErr w:type="spellEnd"/>
+      <w:r>
+        <w:t xml:space="preserve"> anbieten und welches viele Betten- und Matratzenverkäufer nutzen. Um dieses in </w:t>
+      </w:r>
+      <w:proofErr w:type="spellStart"/>
+      <w:r>
+        <w:t>WordPress</w:t>
+      </w:r>
+      <w:proofErr w:type="spellEnd"/>
+      <w:r>
+        <w:t xml:space="preserve"> nutzen zu können, müsste der Onlineshop auf </w:t>
+      </w:r>
+      <w:proofErr w:type="spellStart"/>
+      <w:r>
+        <w:t>WordPress</w:t>
+      </w:r>
+      <w:proofErr w:type="spellEnd"/>
+      <w:r>
+        <w:t xml:space="preserve"> basieren und eine solche Umstellung wäre zu kosten- und zeitaufwendig.</w:t>
+      </w:r>
+      <w:r>
+        <w:t xml:space="preserve"> In diesem Punkt wäre die eigene Erstellung die bessere Lösung.</w:t>
+      </w:r>
+    </w:p>
+    <w:p>
+      <w:pPr>
+        <w:pStyle w:val="KeinLeerraum"/>
+      </w:pPr>
+    </w:p>
+    <w:p>
+      <w:pPr>
+        <w:pStyle w:val="KeinLeerraum"/>
+      </w:pPr>
+      <w:r>
+        <w:t xml:space="preserve">Es gibt allerdings auch </w:t>
+      </w:r>
+      <w:proofErr w:type="spellStart"/>
+      <w:r>
         <w:t>Plugins</w:t>
       </w:r>
       <w:proofErr w:type="spellEnd"/>
       <w:r>
-        <w:rPr>
-          <w:i/>
-          <w:color w:val="7F7F7F" w:themeColor="text1" w:themeTint="80"/>
-        </w:rPr>
-        <w:t xml:space="preserve"> bessere Lösung als das gesamte System um zu stellen</w:t>
+        <w:t xml:space="preserve"> für JTL, worauf der Onlineshop usw. basiert. Das Projekt betrug einmalige Kosten in Höhe von 815€. Ein </w:t>
+      </w:r>
+      <w:proofErr w:type="spellStart"/>
+      <w:r>
+        <w:t>Plugin</w:t>
+      </w:r>
+      <w:proofErr w:type="spellEnd"/>
+      <w:r>
+        <w:t xml:space="preserve">, welches ich mir zum Vergleich herausgesucht habe, kostet einmalig 75€. Zu dem </w:t>
+      </w:r>
+      <w:proofErr w:type="spellStart"/>
+      <w:r>
+        <w:t>Plugin</w:t>
+      </w:r>
+      <w:proofErr w:type="spellEnd"/>
+      <w:r>
+        <w:t xml:space="preserve"> gibt es ein Update-Abo, welches jährlich für 35€ verlängert werden kann, damit das </w:t>
+      </w:r>
+      <w:proofErr w:type="spellStart"/>
+      <w:r>
+        <w:t>Plugin</w:t>
+      </w:r>
+      <w:proofErr w:type="spellEnd"/>
+      <w:r>
+        <w:t xml:space="preserve"> immer auf dem neuesten Stand bleibt. In den 75€ ist ein 12-monatig</w:t>
+      </w:r>
+      <w:r>
+        <w:t>es Abo bereits enthalten. Wenn man das Update-Abo jährlich um 35€ verlängert,</w:t>
+      </w:r>
+      <w:r>
+        <w:t xml:space="preserve"> ergibt sich eine </w:t>
+      </w:r>
+      <w:proofErr w:type="spellStart"/>
+      <w:r>
+        <w:t>Armotisationszeit</w:t>
+      </w:r>
+      <w:proofErr w:type="spellEnd"/>
+      <w:r>
+        <w:t xml:space="preserve"> von ca. 21 Jahre. Aus finanzieller Sicht betrachtet</w:t>
+      </w:r>
+      <w:r>
+        <w:t xml:space="preserve"> würde sich das </w:t>
+      </w:r>
+      <w:proofErr w:type="spellStart"/>
+      <w:r>
+        <w:t>Plugin</w:t>
+      </w:r>
+      <w:proofErr w:type="spellEnd"/>
+      <w:r>
+        <w:t xml:space="preserve"> mit dem</w:t>
+      </w:r>
+      <w:r>
+        <w:t xml:space="preserve"> jährlichen Betrag von 35€ (Nach der ersten Zahlung von 75€) mehr lohnen.</w:t>
+      </w:r>
+    </w:p>
+    <w:p>
+      <w:pPr>
+        <w:pStyle w:val="KeinLeerraum"/>
+      </w:pPr>
+    </w:p>
+    <w:p>
+      <w:pPr>
+        <w:pStyle w:val="KeinLeerraum"/>
+      </w:pPr>
+      <w:r>
+        <w:t xml:space="preserve">Das zum Vergleich gewählte </w:t>
+      </w:r>
+      <w:proofErr w:type="spellStart"/>
+      <w:r>
+        <w:t>Plugin</w:t>
+      </w:r>
+      <w:proofErr w:type="spellEnd"/>
+      <w:r>
+        <w:t xml:space="preserve"> ist</w:t>
+      </w:r>
+      <w:r>
+        <w:t xml:space="preserve"> eine Möglichkeit eine detailliertere „Merkmalsuche“ nutzen zu können. Hier ist kein Design enthalten und jegliche Konfiguration, wie z.B. Merkmale festlegen, müssen ebenfalls selbst übernommen werden. Installation und Einrichtung sind auch dem Anwender überlassen. Es sei denn, man zahlt zu Beginn weitere 75€ für die Installation des </w:t>
+      </w:r>
+      <w:proofErr w:type="spellStart"/>
+      <w:r>
+        <w:t>Plugins</w:t>
+      </w:r>
+      <w:proofErr w:type="spellEnd"/>
+      <w:r>
+        <w:t>.</w:t>
+      </w:r>
+    </w:p>
+    <w:p>
+      <w:pPr>
+        <w:pStyle w:val="KeinLeerraum"/>
+      </w:pPr>
+    </w:p>
+    <w:p>
+      <w:pPr>
+        <w:pStyle w:val="KeinLeerraum"/>
+      </w:pPr>
+      <w:r>
+        <w:lastRenderedPageBreak/>
+        <w:t>Fazit</w:t>
+      </w:r>
+      <w:r>
+        <w:t xml:space="preserve">: </w:t>
+      </w:r>
+      <w:r>
+        <w:t xml:space="preserve">Die Firma besitzt einen Mitarbeiter, welcher fähig ist, die </w:t>
+      </w:r>
+      <w:r>
+        <w:t>Installation, die Konfiguration</w:t>
+      </w:r>
+      <w:r>
+        <w:t xml:space="preserve"> und das Design</w:t>
+      </w:r>
+      <w:r>
+        <w:t xml:space="preserve"> zu übernehm</w:t>
+      </w:r>
+      <w:bookmarkStart w:id="0" w:name="_GoBack"/>
+      <w:bookmarkEnd w:id="0"/>
+      <w:r>
+        <w:t>en. Und da dieser Mitarbeiter von extern ist, fallen hier nur die einmaligen Kosten von 75€ und die darauf folgenden jährlichen Kosten von 35€ an.</w:t>
+      </w:r>
+      <w:r>
+        <w:t xml:space="preserve"> Aus finanzieller Sicht gesehen wäre es eher eine „</w:t>
+      </w:r>
+      <w:proofErr w:type="spellStart"/>
+      <w:r>
+        <w:t>Buy</w:t>
+      </w:r>
+      <w:proofErr w:type="spellEnd"/>
+      <w:r>
+        <w:t xml:space="preserve">“-Entscheidung. Allerdings ist die Individualität des </w:t>
+      </w:r>
+      <w:proofErr w:type="spellStart"/>
+      <w:r>
+        <w:t>Plugins</w:t>
+      </w:r>
+      <w:proofErr w:type="spellEnd"/>
+      <w:r>
+        <w:t xml:space="preserve"> unklar. Sollten die Möglichkeiten, das </w:t>
+      </w:r>
+      <w:proofErr w:type="spellStart"/>
+      <w:r>
+        <w:t>Plugin</w:t>
+      </w:r>
+      <w:proofErr w:type="spellEnd"/>
+      <w:r>
+        <w:t xml:space="preserve"> zu designen, zu Unzufriedenheit führen oder die Kompatibilität doch nicht gewährleistet werden können, wäre es eher eine „</w:t>
+      </w:r>
+      <w:proofErr w:type="spellStart"/>
+      <w:r>
+        <w:t>Make</w:t>
+      </w:r>
+      <w:proofErr w:type="spellEnd"/>
+      <w:r>
+        <w:t>“-Entscheidung.</w:t>
       </w:r>
     </w:p>
     <w:p>
@@ -1328,38 +1296,50 @@
     <w:p>
       <w:pPr>
         <w:pStyle w:val="KeinLeerraum"/>
-        <w:rPr>
-          <w:i/>
-          <w:color w:val="7F7F7F" w:themeColor="text1" w:themeTint="80"/>
-        </w:rPr>
-      </w:pPr>
-      <w:r>
-        <w:rPr>
-          <w:i/>
-          <w:color w:val="7F7F7F" w:themeColor="text1" w:themeTint="80"/>
-        </w:rPr>
-        <w:t>Ablaufplan</w:t>
-      </w:r>
-      <w:r>
-        <w:rPr>
-          <w:i/>
-          <w:color w:val="7F7F7F" w:themeColor="text1" w:themeTint="80"/>
-        </w:rPr>
-        <w:t xml:space="preserve"> (in Anhan</w:t>
-      </w:r>
-      <w:r>
-        <w:rPr>
-          <w:i/>
-          <w:color w:val="7F7F7F" w:themeColor="text1" w:themeTint="80"/>
-        </w:rPr>
-        <w:t xml:space="preserve">g A.3 </w:t>
-      </w:r>
-      <w:r>
-        <w:rPr>
-          <w:i/>
-          <w:color w:val="7F7F7F" w:themeColor="text1" w:themeTint="80"/>
-        </w:rPr>
-        <w:t>)</w:t>
+      </w:pPr>
+      <w:r>
+        <w:t>Das Prinzip der Beratung sollte in Form einer Webseiten-Anwendung umgesetzt werden. Hierbei werden dem Kunden nacheinander die wichtigsten Fragen gestellt, bei welchen es sich unter anderem um die Matratzengröße, den Härtegrad und das Material handelt. Z</w:t>
+      </w:r>
+      <w:r>
+        <w:t>u allen</w:t>
+      </w:r>
+      <w:r>
+        <w:t xml:space="preserve"> Fragen gibt es anklickbare Antworten, aus welchen eine ausgewählt wird und dann kann der Nutzer erst zur nächsten Frage weitergehen. Dem Anwender sollte es auch möglich sein zu den Fragen zurückgehen zu können, um eventuell etwas nachträglich zu ändern. Nachdem alle Fragen beantwortet wurden erfolgt der letzte Klick auf den „Fertig“-Button und maximal vier Artikel sollten erscheinen.</w:t>
+      </w:r>
+      <w:r>
+        <w:t xml:space="preserve"> Zu allen erschienen Produkten erscheint ein Button, welcher zur Onlineshop-Seite des Artikels verlinkt ist.</w:t>
+      </w:r>
+      <w:r>
+        <w:t xml:space="preserve"> </w:t>
+      </w:r>
+      <w:r>
+        <w:t xml:space="preserve">Außerdem sollte es auf der Ergebnis-Seite einen Button geben, welcher für den Kunden die Seite neu lädt, falls dieser den Prozess nochmal komplett von vorne beginnen möchte. </w:t>
+      </w:r>
+      <w:r>
+        <w:t>Sollte es zu den ausgewählten Kriterien kein passendes Produkt geben, wird man zur 404-Seite weitergeleitet.</w:t>
+      </w:r>
+    </w:p>
+    <w:p>
+      <w:pPr>
+        <w:pStyle w:val="KeinLeerraum"/>
+      </w:pPr>
+      <w:r>
+        <w:t>Um den Ablauf besser nachvollziehen zu können, unter anderem für die Benutzeroberfläche,</w:t>
+      </w:r>
+      <w:r>
+        <w:t xml:space="preserve"> wurde ein Ablaufplan erstellt, welcher im </w:t>
+      </w:r>
+      <w:r>
+        <w:rPr>
+          <w:highlight w:val="cyan"/>
+        </w:rPr>
+        <w:t>Anhang A.4 Ablaufplan</w:t>
+      </w:r>
+      <w:r>
+        <w:t xml:space="preserve"> zu finden ist.</w:t>
+      </w:r>
+      <w:r>
+        <w:t xml:space="preserve"> </w:t>
       </w:r>
     </w:p>
     <w:p>
@@ -1376,35 +1356,84 @@
         </w:numPr>
       </w:pPr>
       <w:r>
-        <w:t>Datenbankmodell</w:t>
-      </w:r>
-    </w:p>
-    <w:p>
-      <w:pPr>
-        <w:pStyle w:val="KeinLeerraum"/>
-      </w:pPr>
-    </w:p>
-    <w:p>
-      <w:pPr>
-        <w:pStyle w:val="KeinLeerraum"/>
-        <w:rPr>
-          <w:i/>
-          <w:color w:val="7F7F7F" w:themeColor="text1" w:themeTint="80"/>
-        </w:rPr>
-      </w:pPr>
-      <w:r>
-        <w:rPr>
-          <w:i/>
-          <w:color w:val="7F7F7F" w:themeColor="text1" w:themeTint="80"/>
-        </w:rPr>
-        <w:t>Struktur</w:t>
-      </w:r>
-      <w:r>
-        <w:rPr>
-          <w:i/>
-          <w:color w:val="7F7F7F" w:themeColor="text1" w:themeTint="80"/>
-        </w:rPr>
-        <w:t xml:space="preserve"> der Datenbank festgelegt</w:t>
+        <w:t>Benutzeroberfläche</w:t>
+      </w:r>
+    </w:p>
+    <w:p>
+      <w:pPr>
+        <w:pStyle w:val="KeinLeerraum"/>
+      </w:pPr>
+    </w:p>
+    <w:p>
+      <w:pPr>
+        <w:pStyle w:val="KeinLeerraum"/>
+      </w:pPr>
+      <w:r>
+        <w:t xml:space="preserve">Gemeinsam mit dem Geschäftsleiter und einem Mitarbeiter des </w:t>
+      </w:r>
+      <w:proofErr w:type="spellStart"/>
+      <w:r>
+        <w:t>Social</w:t>
+      </w:r>
+      <w:proofErr w:type="spellEnd"/>
+      <w:r>
+        <w:t xml:space="preserve">-Media-Marketings </w:t>
+      </w:r>
+      <w:r>
+        <w:t>habe ich Mock-</w:t>
+      </w:r>
+      <w:proofErr w:type="spellStart"/>
+      <w:r>
+        <w:t>Ups</w:t>
+      </w:r>
+      <w:proofErr w:type="spellEnd"/>
+      <w:r>
+        <w:t xml:space="preserve"> entworfen, um festzulegen, wie der „Matratzenfinder“ am Ende aussehen soll. Es gibt eine grobe Design-Idee und ein detaillierteres Mock-</w:t>
+      </w:r>
+      <w:proofErr w:type="spellStart"/>
+      <w:r>
+        <w:t>Up</w:t>
+      </w:r>
+      <w:proofErr w:type="spellEnd"/>
+      <w:r>
+        <w:t xml:space="preserve">, welche sich beide im </w:t>
+      </w:r>
+      <w:r>
+        <w:rPr>
+          <w:highlight w:val="cyan"/>
+        </w:rPr>
+        <w:t>Anhang A.6. Design Mock-</w:t>
+      </w:r>
+      <w:proofErr w:type="spellStart"/>
+      <w:r>
+        <w:rPr>
+          <w:highlight w:val="cyan"/>
+        </w:rPr>
+        <w:t>Ups</w:t>
+      </w:r>
+      <w:proofErr w:type="spellEnd"/>
+      <w:r>
+        <w:t xml:space="preserve"> befinden.</w:t>
+      </w:r>
+      <w:r>
+        <w:t xml:space="preserve"> Die Basis bildete hier der Ablaufplan, da wir nun auf die einzelnen Schritte eingehen und entsprechende Antwortmöglichkeiten festlegen konnten.</w:t>
+      </w:r>
+      <w:r>
+        <w:t xml:space="preserve"> Ein Farbdesign </w:t>
+      </w:r>
+      <w:r>
+        <w:t>wurde weder schriftlich noch</w:t>
+      </w:r>
+      <w:r>
+        <w:t xml:space="preserve"> im Mock-</w:t>
+      </w:r>
+      <w:proofErr w:type="spellStart"/>
+      <w:r>
+        <w:t>Up</w:t>
+      </w:r>
+      <w:proofErr w:type="spellEnd"/>
+      <w:r>
+        <w:t xml:space="preserve"> festgelegt. Diesbezüglich sollte ich mich an das Farbschema des Online Shops halten.</w:t>
       </w:r>
     </w:p>
     <w:p>
@@ -1421,50 +1450,71 @@
         </w:numPr>
       </w:pPr>
       <w:r>
-        <w:t>Benutzeroberfläche</w:t>
-      </w:r>
-    </w:p>
-    <w:p>
-      <w:pPr>
-        <w:pStyle w:val="KeinLeerraum"/>
-      </w:pPr>
-    </w:p>
-    <w:p>
-      <w:pPr>
-        <w:pStyle w:val="KeinLeerraum"/>
-        <w:rPr>
-          <w:i/>
-          <w:color w:val="7F7F7F" w:themeColor="text1" w:themeTint="80"/>
-        </w:rPr>
-      </w:pPr>
-      <w:r>
-        <w:rPr>
-          <w:i/>
-          <w:color w:val="7F7F7F" w:themeColor="text1" w:themeTint="80"/>
-        </w:rPr>
-        <w:t>Mock-</w:t>
+        <w:t>Datenbankmodell</w:t>
+      </w:r>
+    </w:p>
+    <w:p>
+      <w:pPr>
+        <w:pStyle w:val="KeinLeerraum"/>
+      </w:pPr>
+    </w:p>
+    <w:p>
+      <w:pPr>
+        <w:pStyle w:val="KeinLeerraum"/>
+      </w:pPr>
+      <w:r>
+        <w:t>In der Entwurfsphase habe ich ein ER-Diagramm entworfen um die Struktur der Datenbank festzulegen.</w:t>
+      </w:r>
+      <w:r>
+        <w:t xml:space="preserve"> Dieses ER-Diagramm finden Sie im </w:t>
+      </w:r>
+      <w:r>
+        <w:rPr>
+          <w:highlight w:val="cyan"/>
+        </w:rPr>
+        <w:t>Anhang unter A.5 Datenbankmodell</w:t>
+      </w:r>
+      <w:r>
+        <w:t>.</w:t>
+      </w:r>
+      <w:r>
+        <w:t xml:space="preserve"> Hierzu habe ich den zuvor entworfenen Ablaufplan genutzt, um daraus die Tabellen g</w:t>
+      </w:r>
+      <w:r>
+        <w:t>enerieren zu können. Welche Attribute und welche Datentypen die Tabellen benötig</w:t>
+      </w:r>
+      <w:r>
+        <w:t>t</w:t>
+      </w:r>
+      <w:r>
+        <w:t>en, entnahm ich dem Mock-</w:t>
       </w:r>
       <w:proofErr w:type="spellStart"/>
       <w:r>
-        <w:rPr>
-          <w:i/>
-          <w:color w:val="7F7F7F" w:themeColor="text1" w:themeTint="80"/>
-        </w:rPr>
         <w:t>Up</w:t>
       </w:r>
       <w:proofErr w:type="spellEnd"/>
       <w:r>
-        <w:rPr>
-          <w:i/>
-          <w:color w:val="7F7F7F" w:themeColor="text1" w:themeTint="80"/>
-        </w:rPr>
-        <w:t xml:space="preserve"> im Anhang A.4</w:t>
-      </w:r>
-    </w:p>
-    <w:p>
-      <w:pPr>
-        <w:pStyle w:val="KeinLeerraum"/>
-      </w:pPr>
+        <w:t>, welches ebenfalls zuvor schon erstellt wurde.</w:t>
+      </w:r>
+    </w:p>
+    <w:p>
+      <w:pPr>
+        <w:pStyle w:val="KeinLeerraum"/>
+      </w:pPr>
+    </w:p>
+    <w:p>
+      <w:pPr>
+        <w:rPr>
+          <w:rFonts w:asciiTheme="majorHAnsi" w:eastAsiaTheme="majorEastAsia" w:hAnsiTheme="majorHAnsi" w:cstheme="majorBidi"/>
+          <w:color w:val="2F5496" w:themeColor="accent1" w:themeShade="BF"/>
+          <w:sz w:val="32"/>
+          <w:szCs w:val="32"/>
+        </w:rPr>
+      </w:pPr>
+      <w:r>
+        <w:br w:type="page"/>
+      </w:r>
     </w:p>
     <w:p>
       <w:pPr>
@@ -1475,6 +1525,7 @@
         </w:numPr>
       </w:pPr>
       <w:r>
+        <w:lastRenderedPageBreak/>
         <w:t>Impleme</w:t>
       </w:r>
       <w:r>
@@ -1668,7 +1719,6 @@
         </w:numPr>
       </w:pPr>
       <w:r>
-        <w:lastRenderedPageBreak/>
         <w:t>Implementierung der Datenverarbeitung</w:t>
       </w:r>
     </w:p>
@@ -2134,6 +2184,7 @@
         </w:numPr>
       </w:pPr>
       <w:r>
+        <w:lastRenderedPageBreak/>
         <w:t>Abnahmephase</w:t>
       </w:r>
     </w:p>
@@ -2256,8 +2307,61 @@
         </w:numPr>
       </w:pPr>
       <w:r>
-        <w:lastRenderedPageBreak/>
         <w:t>SOLL/IST-Vergleich</w:t>
+      </w:r>
+    </w:p>
+    <w:p>
+      <w:pPr>
+        <w:pStyle w:val="KeinLeerraum"/>
+        <w:rPr>
+          <w:i/>
+          <w:color w:val="AEAAAA" w:themeColor="background2" w:themeShade="BF"/>
+          <w:u w:val="single"/>
+        </w:rPr>
+      </w:pPr>
+    </w:p>
+    <w:p>
+      <w:pPr>
+        <w:pStyle w:val="KeinLeerraum"/>
+        <w:rPr>
+          <w:i/>
+          <w:color w:val="AEAAAA" w:themeColor="background2" w:themeShade="BF"/>
+          <w:u w:val="single"/>
+        </w:rPr>
+      </w:pPr>
+      <w:r>
+        <w:rPr>
+          <w:i/>
+          <w:color w:val="AEAAAA" w:themeColor="background2" w:themeShade="BF"/>
+          <w:u w:val="single"/>
+        </w:rPr>
+        <w:t>Während der Entwurfsphase hat sich die benötigte Zeit für das entwerfen der Benutzeroberfläche und den Mock-</w:t>
+      </w:r>
+      <w:proofErr w:type="spellStart"/>
+      <w:r>
+        <w:rPr>
+          <w:i/>
+          <w:color w:val="AEAAAA" w:themeColor="background2" w:themeShade="BF"/>
+          <w:u w:val="single"/>
+        </w:rPr>
+        <w:t>Ups</w:t>
+      </w:r>
+      <w:proofErr w:type="spellEnd"/>
+      <w:r>
+        <w:rPr>
+          <w:i/>
+          <w:color w:val="AEAAAA" w:themeColor="background2" w:themeShade="BF"/>
+          <w:u w:val="single"/>
+        </w:rPr>
+        <w:t xml:space="preserve"> um zwei Stunden reduziert, da sich schneller auf ein Design geeinigt werden konnte. Die zwei gewonnen Stunden wurden dann für das Einrichten der Datenbank genutzt, um mehr Artikel einzupflegen, die nun zur Auswahl stehen.</w:t>
+      </w:r>
+      <w:r>
+        <w:rPr>
+          <w:i/>
+          <w:color w:val="AEAAAA" w:themeColor="background2" w:themeShade="BF"/>
+          <w:u w:val="single"/>
+        </w:rPr>
+        <w:t xml:space="preserve"> &lt;-- ins SOLL-/IST-Vergleich</w:t>
       </w:r>
     </w:p>
     <w:p>
@@ -2817,7 +2921,15 @@
                 <w:b/>
                 <w:bCs/>
               </w:rPr>
-              <w:t>7h</w:t>
+              <w:t>8</w:t>
+            </w:r>
+            <w:r>
+              <w:rPr>
+                <w:rFonts w:ascii="Calibri" w:eastAsia="Calibri" w:hAnsi="Calibri" w:cs="Times New Roman"/>
+                <w:b/>
+                <w:bCs/>
+              </w:rPr>
+              <w:t>h</w:t>
             </w:r>
           </w:p>
         </w:tc>
@@ -2879,7 +2991,13 @@
               <w:rPr>
                 <w:rFonts w:ascii="Calibri" w:eastAsia="Calibri" w:hAnsi="Calibri" w:cs="Times New Roman"/>
               </w:rPr>
-              <w:t>4h</w:t>
+              <w:t>5</w:t>
+            </w:r>
+            <w:r>
+              <w:rPr>
+                <w:rFonts w:ascii="Calibri" w:eastAsia="Calibri" w:hAnsi="Calibri" w:cs="Times New Roman"/>
+              </w:rPr>
+              <w:t>h</w:t>
             </w:r>
           </w:p>
         </w:tc>
@@ -3014,7 +3132,15 @@
                 <w:b/>
                 <w:bCs/>
               </w:rPr>
-              <w:t>8h</w:t>
+              <w:t>7</w:t>
+            </w:r>
+            <w:r>
+              <w:rPr>
+                <w:rFonts w:ascii="Calibri" w:eastAsia="Calibri" w:hAnsi="Calibri" w:cs="Times New Roman"/>
+                <w:b/>
+                <w:bCs/>
+              </w:rPr>
+              <w:t>h</w:t>
             </w:r>
           </w:p>
         </w:tc>
@@ -3084,7 +3210,13 @@
               <w:rPr>
                 <w:rFonts w:ascii="Calibri" w:eastAsia="Calibri" w:hAnsi="Calibri" w:cs="Times New Roman"/>
               </w:rPr>
-              <w:t>4h</w:t>
+              <w:t>3</w:t>
+            </w:r>
+            <w:r>
+              <w:rPr>
+                <w:rFonts w:ascii="Calibri" w:eastAsia="Calibri" w:hAnsi="Calibri" w:cs="Times New Roman"/>
+              </w:rPr>
+              <w:t>h</w:t>
             </w:r>
           </w:p>
         </w:tc>
@@ -4310,7 +4442,6 @@
         <w:docPartUnique/>
       </w:docPartObj>
     </w:sdtPr>
-    <w:sdtEndPr/>
     <w:sdtContent>
       <w:p>
         <w:pPr>
@@ -4387,7 +4518,7 @@
                                   <w:noProof/>
                                   <w:color w:val="FFFFFF" w:themeColor="background1"/>
                                 </w:rPr>
-                                <w:t>6</w:t>
+                                <w:t>4</w:t>
                               </w:r>
                               <w:r>
                                 <w:rPr>
@@ -4443,7 +4574,7 @@
                             <w:noProof/>
                             <w:color w:val="FFFFFF" w:themeColor="background1"/>
                           </w:rPr>
-                          <w:t>6</w:t>
+                          <w:t>4</w:t>
                         </w:r>
                         <w:r>
                           <w:rPr>
@@ -4580,7 +4711,7 @@
                               <w:noProof/>
                               <w:color w:val="FFFFFF" w:themeColor="background1"/>
                             </w:rPr>
-                            <w:t>6</w:t>
+                            <w:t>4</w:t>
                           </w:r>
                           <w:r>
                             <w:rPr>
@@ -4637,7 +4768,7 @@
                         <w:noProof/>
                         <w:color w:val="FFFFFF" w:themeColor="background1"/>
                       </w:rPr>
-                      <w:t>6</w:t>
+                      <w:t>4</w:t>
                     </w:r>
                     <w:r>
                       <w:rPr>

</xml_diff>

<commit_message>
und noch ein stück weiter
</commit_message>
<xml_diff>
--- a/dokumente/Projektdokumentation_Hinze_Cindy.docx
+++ b/dokumente/Projektdokumentation_Hinze_Cindy.docx
@@ -10,6 +10,7 @@
           <w:docPartUnique/>
         </w:docPartObj>
       </w:sdtPr>
+      <w:sdtEndPr/>
       <w:sdtContent>
         <w:p/>
         <w:p>
@@ -112,6 +113,7 @@
                                     <w:calendar w:val="gregorian"/>
                                   </w:date>
                                 </w:sdtPr>
+                                <w:sdtEndPr/>
                                 <w:sdtContent>
                                   <w:p>
                                     <w:pPr>
@@ -184,6 +186,7 @@
                               <w:calendar w:val="gregorian"/>
                             </w:date>
                           </w:sdtPr>
+                          <w:sdtEndPr/>
                           <w:sdtContent>
                             <w:p>
                               <w:pPr>
@@ -302,6 +305,7 @@
                                   <w:dataBinding w:prefixMappings="xmlns:ns0='http://purl.org/dc/elements/1.1/' xmlns:ns1='http://schemas.openxmlformats.org/package/2006/metadata/core-properties' " w:xpath="/ns1:coreProperties[1]/ns0:creator[1]" w:storeItemID="{6C3C8BC8-F283-45AE-878A-BAB7291924A1}"/>
                                   <w:text/>
                                 </w:sdtPr>
+                                <w:sdtEndPr/>
                                 <w:sdtContent>
                                   <w:p>
                                     <w:pPr>
@@ -352,6 +356,7 @@
                                     <w:dataBinding w:prefixMappings="xmlns:ns0='http://schemas.openxmlformats.org/officeDocument/2006/extended-properties' " w:xpath="/ns0:Properties[1]/ns0:Company[1]" w:storeItemID="{6668398D-A668-4E3E-A5EB-62B293D839F1}"/>
                                     <w:text/>
                                   </w:sdtPr>
+                                  <w:sdtEndPr/>
                                   <w:sdtContent>
                                     <w:r>
                                       <w:rPr>
@@ -387,6 +392,7 @@
                                     <w:dataBinding w:prefixMappings="xmlns:ns0='http://schemas.microsoft.com/office/2006/coverPageProps' " w:xpath="/ns0:CoverPageProperties[1]/ns0:CompanyAddress[1]" w:storeItemID="{55AF091B-3C7A-41E3-B477-F2FDAA23CFDA}"/>
                                     <w:text/>
                                   </w:sdtPr>
+                                  <w:sdtEndPr/>
                                   <w:sdtContent>
                                     <w:r>
                                       <w:rPr>
@@ -444,6 +450,7 @@
                             <w:dataBinding w:prefixMappings="xmlns:ns0='http://purl.org/dc/elements/1.1/' xmlns:ns1='http://schemas.openxmlformats.org/package/2006/metadata/core-properties' " w:xpath="/ns1:coreProperties[1]/ns0:creator[1]" w:storeItemID="{6C3C8BC8-F283-45AE-878A-BAB7291924A1}"/>
                             <w:text/>
                           </w:sdtPr>
+                          <w:sdtEndPr/>
                           <w:sdtContent>
                             <w:p>
                               <w:pPr>
@@ -494,6 +501,7 @@
                               <w:dataBinding w:prefixMappings="xmlns:ns0='http://schemas.openxmlformats.org/officeDocument/2006/extended-properties' " w:xpath="/ns0:Properties[1]/ns0:Company[1]" w:storeItemID="{6668398D-A668-4E3E-A5EB-62B293D839F1}"/>
                               <w:text/>
                             </w:sdtPr>
+                            <w:sdtEndPr/>
                             <w:sdtContent>
                               <w:r>
                                 <w:rPr>
@@ -529,6 +537,7 @@
                               <w:dataBinding w:prefixMappings="xmlns:ns0='http://schemas.microsoft.com/office/2006/coverPageProps' " w:xpath="/ns0:CoverPageProperties[1]/ns0:CompanyAddress[1]" w:storeItemID="{55AF091B-3C7A-41E3-B477-F2FDAA23CFDA}"/>
                               <w:text/>
                             </w:sdtPr>
+                            <w:sdtEndPr/>
                             <w:sdtContent>
                               <w:r>
                                 <w:rPr>
@@ -652,6 +661,7 @@
                                     <w:dataBinding w:prefixMappings="xmlns:ns0='http://purl.org/dc/elements/1.1/' xmlns:ns1='http://schemas.openxmlformats.org/package/2006/metadata/core-properties' " w:xpath="/ns1:coreProperties[1]/ns0:title[1]" w:storeItemID="{6C3C8BC8-F283-45AE-878A-BAB7291924A1}"/>
                                     <w:text w:multiLine="1"/>
                                   </w:sdtPr>
+                                  <w:sdtEndPr/>
                                   <w:sdtContent>
                                     <w:r>
                                       <w:rPr>
@@ -679,6 +689,7 @@
                                   <w:dataBinding w:prefixMappings="xmlns:ns0='http://purl.org/dc/elements/1.1/' xmlns:ns1='http://schemas.openxmlformats.org/package/2006/metadata/core-properties' " w:xpath="/ns1:coreProperties[1]/ns0:subject[1]" w:storeItemID="{6C3C8BC8-F283-45AE-878A-BAB7291924A1}"/>
                                   <w:text/>
                                 </w:sdtPr>
+                                <w:sdtEndPr/>
                                 <w:sdtContent>
                                   <w:p>
                                     <w:pPr>
@@ -753,6 +764,7 @@
                               <w:dataBinding w:prefixMappings="xmlns:ns0='http://purl.org/dc/elements/1.1/' xmlns:ns1='http://schemas.openxmlformats.org/package/2006/metadata/core-properties' " w:xpath="/ns1:coreProperties[1]/ns0:title[1]" w:storeItemID="{6C3C8BC8-F283-45AE-878A-BAB7291924A1}"/>
                               <w:text w:multiLine="1"/>
                             </w:sdtPr>
+                            <w:sdtEndPr/>
                             <w:sdtContent>
                               <w:r>
                                 <w:rPr>
@@ -780,6 +792,7 @@
                             <w:dataBinding w:prefixMappings="xmlns:ns0='http://purl.org/dc/elements/1.1/' xmlns:ns1='http://schemas.openxmlformats.org/package/2006/metadata/core-properties' " w:xpath="/ns1:coreProperties[1]/ns0:subject[1]" w:storeItemID="{6C3C8BC8-F283-45AE-878A-BAB7291924A1}"/>
                             <w:text/>
                           </w:sdtPr>
+                          <w:sdtEndPr/>
                           <w:sdtContent>
                             <w:p>
                               <w:pPr>
@@ -968,8 +981,6 @@
             <w:br w:type="page"/>
           </w:r>
         </w:p>
-        <w:bookmarkStart w:id="0" w:name="_GoBack" w:displacedByCustomXml="next"/>
-        <w:bookmarkEnd w:id="0" w:displacedByCustomXml="next"/>
       </w:sdtContent>
     </w:sdt>
     <w:p>
@@ -2977,6 +2988,7 @@
         <w:t xml:space="preserve"> gibt es die erste Funktion </w:t>
       </w:r>
       <w:proofErr w:type="spellStart"/>
+      <w:proofErr w:type="gramStart"/>
       <w:r>
         <w:rPr>
           <w:i/>
@@ -2986,6 +2998,21 @@
       </w:r>
       <w:proofErr w:type="spellEnd"/>
       <w:r>
+        <w:rPr>
+          <w:i/>
+          <w:u w:val="single"/>
+        </w:rPr>
+        <w:t>(</w:t>
+      </w:r>
+      <w:proofErr w:type="gramEnd"/>
+      <w:r>
+        <w:rPr>
+          <w:i/>
+          <w:u w:val="single"/>
+        </w:rPr>
+        <w:t>)</w:t>
+      </w:r>
+      <w:r>
         <w:t xml:space="preserve">. In dieser wird auf jedes HTML-Element mit der </w:t>
       </w:r>
       <w:proofErr w:type="spellStart"/>
@@ -3028,10 +3055,16 @@
       <w:r>
         <w:t>“ geändert, um zu signalisieren, dass dies der letzte Schritt ist und als nächstes die Ergebnisse kommen.</w:t>
       </w:r>
-      <w:r>
-        <w:t xml:space="preserve"> Es wird ebenfalls auf die Funktion </w:t>
+    </w:p>
+    <w:p>
+      <w:pPr>
+        <w:pStyle w:val="KeinLeerraum"/>
+      </w:pPr>
+      <w:r>
+        <w:t xml:space="preserve">Es wird ebenfalls auf die Funktion </w:t>
       </w:r>
       <w:proofErr w:type="spellStart"/>
+      <w:proofErr w:type="gramStart"/>
       <w:r>
         <w:rPr>
           <w:i/>
@@ -3040,6 +3073,19 @@
       </w:r>
       <w:proofErr w:type="spellEnd"/>
       <w:r>
+        <w:rPr>
+          <w:i/>
+        </w:rPr>
+        <w:t>(</w:t>
+      </w:r>
+      <w:proofErr w:type="gramEnd"/>
+      <w:r>
+        <w:rPr>
+          <w:i/>
+        </w:rPr>
+        <w:t>)</w:t>
+      </w:r>
+      <w:r>
         <w:t xml:space="preserve"> hingewiesen, welche sich um die </w:t>
       </w:r>
       <w:proofErr w:type="spellStart"/>
@@ -3053,6 +3099,9 @@
       <w:r>
         <w:t xml:space="preserve">-Elemente kümmert, die die aktuellen Schritte anzeigen. Bei jedem aktiven Abschnitt oder </w:t>
       </w:r>
+      <w:r>
+        <w:t xml:space="preserve">auch </w:t>
+      </w:r>
       <w:proofErr w:type="spellStart"/>
       <w:r>
         <w:rPr>
@@ -3103,7 +3152,19 @@
       </w:r>
       <w:proofErr w:type="spellEnd"/>
       <w:r>
-        <w:t xml:space="preserve">-Klasse hinzugefügt. Geht man in den dritten Abschnitt, wird die </w:t>
+        <w:t xml:space="preserve">-Klasse hinzugefügt. </w:t>
+      </w:r>
+      <w:r>
+        <w:rPr>
+          <w:highlight w:val="green"/>
+        </w:rPr>
+        <w:t>Code?</w:t>
+      </w:r>
+      <w:r>
+        <w:t xml:space="preserve"> </w:t>
+      </w:r>
+      <w:r>
+        <w:t xml:space="preserve">Geht man in den dritten Abschnitt, wird die </w:t>
       </w:r>
       <w:proofErr w:type="spellStart"/>
       <w:r>
@@ -3114,7 +3175,30 @@
       </w:r>
       <w:proofErr w:type="spellEnd"/>
       <w:r>
-        <w:t>-Klasse entfernt und stattdessen „</w:t>
+        <w:t>-Klasse</w:t>
+      </w:r>
+      <w:r>
+        <w:t xml:space="preserve"> vom zweiten </w:t>
+      </w:r>
+      <w:proofErr w:type="spellStart"/>
+      <w:r>
+        <w:rPr>
+          <w:i/>
+        </w:rPr>
+        <w:t>span</w:t>
+      </w:r>
+      <w:proofErr w:type="spellEnd"/>
+      <w:r>
+        <w:t>-Element</w:t>
+      </w:r>
+      <w:r>
+        <w:t xml:space="preserve"> entfernt und </w:t>
+      </w:r>
+      <w:r>
+        <w:t>durch</w:t>
+      </w:r>
+      <w:r>
+        <w:t xml:space="preserve"> „</w:t>
       </w:r>
       <w:r>
         <w:rPr>
@@ -3123,7 +3207,16 @@
         <w:t>finish</w:t>
       </w:r>
       <w:r>
-        <w:t>“ hinzugefügt.</w:t>
+        <w:t xml:space="preserve">“ </w:t>
+      </w:r>
+      <w:r>
+        <w:t>ersetzt</w:t>
+      </w:r>
+      <w:r>
+        <w:t>.</w:t>
+      </w:r>
+      <w:r>
+        <w:t xml:space="preserve"> </w:t>
       </w:r>
     </w:p>
     <w:p>
@@ -3143,6 +3236,7 @@
         <w:t xml:space="preserve">“-Klasse sorgt die </w:t>
       </w:r>
       <w:proofErr w:type="spellStart"/>
+      <w:proofErr w:type="gramStart"/>
       <w:r>
         <w:rPr>
           <w:i/>
@@ -3151,10 +3245,29 @@
       </w:r>
       <w:proofErr w:type="spellEnd"/>
       <w:r>
+        <w:rPr>
+          <w:i/>
+        </w:rPr>
+        <w:t>(</w:t>
+      </w:r>
+      <w:proofErr w:type="gramEnd"/>
+      <w:r>
+        <w:rPr>
+          <w:i/>
+        </w:rPr>
+        <w:t>)</w:t>
+      </w:r>
+      <w:r>
         <w:t xml:space="preserve">-Funktion. In dieser wird im aktuellen Schritt </w:t>
       </w:r>
       <w:r>
-        <w:t xml:space="preserve">geguckt, ob mindestens ein input-Element ausgewählt wurde. Ist dies der Fall, bekommt das zugehörige </w:t>
+        <w:t>ge</w:t>
+      </w:r>
+      <w:r>
+        <w:t>schaut</w:t>
+      </w:r>
+      <w:r>
+        <w:t xml:space="preserve">, ob mindestens ein input-Element ausgewählt wurde. Ist dies der Fall, bekommt das zugehörige </w:t>
       </w:r>
       <w:proofErr w:type="spellStart"/>
       <w:r>
@@ -3185,111 +3298,657 @@
       </w:r>
       <w:proofErr w:type="spellEnd"/>
       <w:r>
-        <w:t xml:space="preserve">“ zurückgegeben. Dies ist wichtig um zum nächsten Abschnitt gehen zu können. </w:t>
-      </w:r>
-      <w:r>
-        <w:rPr>
-          <w:i/>
-          <w:color w:val="767171" w:themeColor="background2" w:themeShade="80"/>
-        </w:rPr>
-        <w:t>//</w:t>
+        <w:t>“ zurückgegeben.</w:t>
+      </w:r>
+      <w:r>
+        <w:t xml:space="preserve"> </w:t>
+      </w:r>
+      <w:r>
+        <w:rPr>
+          <w:highlight w:val="green"/>
+        </w:rPr>
+        <w:t>Code?</w:t>
+      </w:r>
+      <w:r>
+        <w:t xml:space="preserve"> Dies ist wichtig um zum nächsten Abschnitt gehen zu können.</w:t>
+      </w:r>
+    </w:p>
+    <w:p>
+      <w:pPr>
+        <w:pStyle w:val="KeinLeerraum"/>
+      </w:pPr>
+      <w:r>
+        <w:t xml:space="preserve">Hier greift die Funktion </w:t>
       </w:r>
       <w:proofErr w:type="spellStart"/>
-      <w:r>
-        <w:rPr>
-          <w:i/>
-          <w:color w:val="767171" w:themeColor="background2" w:themeShade="80"/>
+      <w:proofErr w:type="gramStart"/>
+      <w:r>
+        <w:rPr>
+          <w:i/>
         </w:rPr>
         <w:t>nextPrev</w:t>
       </w:r>
       <w:proofErr w:type="spellEnd"/>
       <w:r>
-        <w:rPr>
-          <w:i/>
-          <w:color w:val="767171" w:themeColor="background2" w:themeShade="80"/>
-        </w:rPr>
+        <w:t>(</w:t>
+      </w:r>
+      <w:proofErr w:type="gramEnd"/>
+      <w:r>
+        <w:t>)</w:t>
+      </w:r>
+      <w:r>
+        <w:t xml:space="preserve"> ein. Sollte </w:t>
+      </w:r>
+      <w:r>
+        <w:t xml:space="preserve">die </w:t>
+      </w:r>
+      <w:proofErr w:type="spellStart"/>
+      <w:proofErr w:type="gramStart"/>
+      <w:r>
+        <w:rPr>
+          <w:i/>
+        </w:rPr>
+        <w:t>validateForm</w:t>
+      </w:r>
+      <w:proofErr w:type="spellEnd"/>
+      <w:r>
+        <w:rPr>
+          <w:i/>
+        </w:rPr>
+        <w:t>(</w:t>
+      </w:r>
+      <w:proofErr w:type="gramEnd"/>
+      <w:r>
+        <w:rPr>
+          <w:i/>
+        </w:rPr>
+        <w:t>)</w:t>
+      </w:r>
+      <w:r>
+        <w:t xml:space="preserve">-Funktion ein </w:t>
+      </w:r>
+      <w:proofErr w:type="spellStart"/>
+      <w:r>
+        <w:rPr>
+          <w:i/>
+        </w:rPr>
+        <w:t>false</w:t>
+      </w:r>
+      <w:proofErr w:type="spellEnd"/>
+      <w:r>
+        <w:t xml:space="preserve">-Ergebnis liefern, wird </w:t>
+      </w:r>
+      <w:proofErr w:type="spellStart"/>
+      <w:r>
+        <w:rPr>
+          <w:i/>
+        </w:rPr>
+        <w:t>nextPrev</w:t>
+      </w:r>
+      <w:proofErr w:type="spellEnd"/>
+      <w:r>
+        <w:rPr>
+          <w:i/>
+        </w:rPr>
+        <w:t>()</w:t>
+      </w:r>
+      <w:r>
+        <w:t xml:space="preserve"> nicht weiter ausgeführt. Im </w:t>
+      </w:r>
+      <w:proofErr w:type="spellStart"/>
+      <w:r>
+        <w:rPr>
+          <w:i/>
+        </w:rPr>
+        <w:t>true</w:t>
+      </w:r>
+      <w:proofErr w:type="spellEnd"/>
+      <w:r>
+        <w:t xml:space="preserve">-Fall wird der aktuelle Abschnitt versteckt und der Zähler für die </w:t>
+      </w:r>
+      <w:proofErr w:type="spellStart"/>
+      <w:r>
+        <w:rPr>
+          <w:i/>
+        </w:rPr>
+        <w:t>tabs</w:t>
+      </w:r>
+      <w:proofErr w:type="spellEnd"/>
+      <w:r>
+        <w:t xml:space="preserve"> geht um eins hoch, um den nächsten Abschnitt anzuzeigen.</w:t>
+      </w:r>
+      <w:r>
+        <w:t xml:space="preserve"> In der </w:t>
+      </w:r>
+      <w:proofErr w:type="spellStart"/>
+      <w:proofErr w:type="gramStart"/>
+      <w:r>
+        <w:rPr>
+          <w:i/>
+        </w:rPr>
+        <w:t>nextPrev</w:t>
+      </w:r>
+      <w:proofErr w:type="spellEnd"/>
+      <w:r>
+        <w:rPr>
+          <w:i/>
+        </w:rPr>
+        <w:t>(</w:t>
+      </w:r>
+      <w:proofErr w:type="gramEnd"/>
+      <w:r>
+        <w:rPr>
+          <w:i/>
+        </w:rPr>
+        <w:t>)</w:t>
+      </w:r>
+      <w:r>
+        <w:t xml:space="preserve">-Funktion befinden sich zwei weitere </w:t>
+      </w:r>
+      <w:proofErr w:type="spellStart"/>
+      <w:r>
+        <w:rPr>
+          <w:i/>
+        </w:rPr>
+        <w:t>if</w:t>
+      </w:r>
+      <w:proofErr w:type="spellEnd"/>
+      <w:r>
+        <w:rPr>
+          <w:i/>
+        </w:rPr>
+        <w:t>()</w:t>
+      </w:r>
+      <w:r>
+        <w:t xml:space="preserve">-Anweisungen, welche auf die </w:t>
+      </w:r>
+      <w:proofErr w:type="spellStart"/>
+      <w:r>
+        <w:rPr>
+          <w:i/>
+        </w:rPr>
+        <w:t>data</w:t>
+      </w:r>
+      <w:proofErr w:type="spellEnd"/>
+      <w:r>
+        <w:rPr>
+          <w:i/>
+        </w:rPr>
+        <w:t>-size</w:t>
+      </w:r>
+      <w:r>
+        <w:t xml:space="preserve">-Attribute im HTML-Dokument zugreifen. Bei der ersten wird sichergestellt, dass </w:t>
+      </w:r>
+      <w:r>
+        <w:t>die ersten beiden</w:t>
+      </w:r>
+      <w:r>
+        <w:t xml:space="preserve"> Größen mit </w:t>
+      </w:r>
+      <w:r>
+        <w:t xml:space="preserve">dem Attribut </w:t>
+      </w:r>
+      <w:proofErr w:type="spellStart"/>
+      <w:r>
+        <w:rPr>
+          <w:i/>
+        </w:rPr>
+        <w:t>data</w:t>
+      </w:r>
+      <w:proofErr w:type="spellEnd"/>
+      <w:r>
+        <w:rPr>
+          <w:i/>
+        </w:rPr>
+        <w:t>-size</w:t>
+      </w:r>
+      <w:r>
+        <w:rPr>
+          <w:i/>
+        </w:rPr>
+        <w:t xml:space="preserve"> =</w:t>
+      </w:r>
+      <w:r>
+        <w:rPr>
+          <w:i/>
+        </w:rPr>
+        <w:t xml:space="preserve"> 2</w:t>
+      </w:r>
+      <w:r>
         <w:t xml:space="preserve"> </w:t>
       </w:r>
+      <w:r>
+        <w:t xml:space="preserve">im dritten Abschnitt </w:t>
+      </w:r>
+      <w:r>
+        <w:t xml:space="preserve">disabled werden, wenn im ersten </w:t>
+      </w:r>
+      <w:r>
+        <w:t>Schritt</w:t>
+      </w:r>
+      <w:r>
+        <w:t xml:space="preserve"> „Erwachsene“ ausgewählt wurde. Ob im ersten Abschnitt „Erwachsene“ ausgewählt wurde, wird durch den </w:t>
+      </w:r>
       <w:proofErr w:type="spellStart"/>
-      <w:r>
-        <w:rPr>
-          <w:i/>
-          <w:color w:val="767171" w:themeColor="background2" w:themeShade="80"/>
-        </w:rPr>
-        <w:t>funktion</w:t>
+      <w:proofErr w:type="gramStart"/>
+      <w:r>
+        <w:rPr>
+          <w:i/>
+        </w:rPr>
+        <w:t>querySelectorAll</w:t>
       </w:r>
       <w:proofErr w:type="spellEnd"/>
       <w:r>
         <w:rPr>
           <w:i/>
-          <w:color w:val="767171" w:themeColor="background2" w:themeShade="80"/>
-        </w:rPr>
-        <w:t xml:space="preserve">, weiter </w:t>
+        </w:rPr>
+        <w:t>(</w:t>
+      </w:r>
+      <w:proofErr w:type="gramEnd"/>
+      <w:r>
+        <w:rPr>
+          <w:i/>
+        </w:rPr>
+        <w:t>)</w:t>
+      </w:r>
+      <w:r>
+        <w:t xml:space="preserve"> ermittelt, welcher sich auf die </w:t>
       </w:r>
       <w:proofErr w:type="spellStart"/>
       <w:r>
         <w:rPr>
           <w:i/>
-          <w:color w:val="767171" w:themeColor="background2" w:themeShade="80"/>
-        </w:rPr>
-        <w:t>button</w:t>
+        </w:rPr>
+        <w:t>name</w:t>
       </w:r>
       <w:proofErr w:type="spellEnd"/>
       <w:r>
         <w:rPr>
           <w:i/>
-          <w:color w:val="767171" w:themeColor="background2" w:themeShade="80"/>
-        </w:rPr>
-        <w:t xml:space="preserve">, wenn </w:t>
+        </w:rPr>
+        <w:t xml:space="preserve"> </w:t>
+      </w:r>
+      <w:r>
+        <w:rPr>
+          <w:i/>
+        </w:rPr>
+        <w:t>=</w:t>
+      </w:r>
+      <w:r>
+        <w:rPr>
+          <w:i/>
+        </w:rPr>
+        <w:t xml:space="preserve"> </w:t>
       </w:r>
       <w:proofErr w:type="spellStart"/>
       <w:r>
         <w:rPr>
           <w:i/>
-          <w:color w:val="767171" w:themeColor="background2" w:themeShade="80"/>
-        </w:rPr>
-        <w:t>false</w:t>
+        </w:rPr>
+        <w:t>target</w:t>
       </w:r>
       <w:proofErr w:type="spellEnd"/>
       <w:r>
-        <w:rPr>
-          <w:i/>
-          <w:color w:val="767171" w:themeColor="background2" w:themeShade="80"/>
-        </w:rPr>
-        <w:t xml:space="preserve"> wird die </w:t>
+        <w:t>-Attribute im HTML-Dokument bezieht.</w:t>
+      </w:r>
+      <w:r>
+        <w:t xml:space="preserve"> Die zweite </w:t>
       </w:r>
       <w:proofErr w:type="spellStart"/>
-      <w:r>
-        <w:rPr>
-          <w:i/>
-          <w:color w:val="767171" w:themeColor="background2" w:themeShade="80"/>
-        </w:rPr>
-        <w:t>funktion</w:t>
+      <w:proofErr w:type="gramStart"/>
+      <w:r>
+        <w:rPr>
+          <w:i/>
+        </w:rPr>
+        <w:t>if</w:t>
       </w:r>
       <w:proofErr w:type="spellEnd"/>
       <w:r>
         <w:rPr>
           <w:i/>
-          <w:color w:val="767171" w:themeColor="background2" w:themeShade="80"/>
-        </w:rPr>
-        <w:t xml:space="preserve"> nicht ausgeführt, wenn </w:t>
+        </w:rPr>
+        <w:t>(</w:t>
+      </w:r>
+      <w:proofErr w:type="gramEnd"/>
+      <w:r>
+        <w:rPr>
+          <w:i/>
+        </w:rPr>
+        <w:t>)</w:t>
+      </w:r>
+      <w:r>
+        <w:t xml:space="preserve">-Anweisung funktioniert vom Prinzip wie die eben beschriebene. Sie disabled </w:t>
+      </w:r>
+      <w:r>
+        <w:t xml:space="preserve">die Optionen mit dem </w:t>
       </w:r>
       <w:proofErr w:type="spellStart"/>
       <w:r>
         <w:rPr>
           <w:i/>
-          <w:color w:val="767171" w:themeColor="background2" w:themeShade="80"/>
-        </w:rPr>
-        <w:t>true</w:t>
+        </w:rPr>
+        <w:t>data</w:t>
       </w:r>
       <w:proofErr w:type="spellEnd"/>
       <w:r>
         <w:rPr>
           <w:i/>
-          <w:color w:val="767171" w:themeColor="background2" w:themeShade="80"/>
-        </w:rPr>
-        <w:t xml:space="preserve"> wird aktueller versteckt und der nächste abschnitt wird angezeigt</w:t>
-      </w:r>
+        </w:rPr>
+        <w:t>-siz</w:t>
+      </w:r>
+      <w:r>
+        <w:rPr>
+          <w:i/>
+        </w:rPr>
+        <w:t>e =</w:t>
+      </w:r>
+      <w:r>
+        <w:rPr>
+          <w:i/>
+        </w:rPr>
+        <w:t xml:space="preserve"> latex</w:t>
+      </w:r>
+      <w:r>
+        <w:t xml:space="preserve">-Attribut im fünften Schritt, wenn im vierten Abschnitt die </w:t>
+      </w:r>
+      <w:proofErr w:type="spellStart"/>
+      <w:r>
+        <w:rPr>
+          <w:i/>
+        </w:rPr>
+        <w:t>checkbox</w:t>
+      </w:r>
+      <w:proofErr w:type="spellEnd"/>
+      <w:r>
+        <w:t xml:space="preserve"> mit dem </w:t>
+      </w:r>
+      <w:proofErr w:type="spellStart"/>
+      <w:r>
+        <w:rPr>
+          <w:i/>
+        </w:rPr>
+        <w:t>data-value</w:t>
+      </w:r>
+      <w:proofErr w:type="spellEnd"/>
+      <w:r>
+        <w:rPr>
+          <w:i/>
+        </w:rPr>
+        <w:t xml:space="preserve"> </w:t>
+      </w:r>
+      <w:r>
+        <w:rPr>
+          <w:i/>
+        </w:rPr>
+        <w:t>=</w:t>
+      </w:r>
+      <w:r>
+        <w:rPr>
+          <w:i/>
+        </w:rPr>
+        <w:t xml:space="preserve"> </w:t>
+      </w:r>
+      <w:r>
+        <w:rPr>
+          <w:i/>
+        </w:rPr>
+        <w:t>1</w:t>
+      </w:r>
+      <w:r>
+        <w:t>-Attribut ausgewählt wurde.</w:t>
+      </w:r>
+      <w:r>
+        <w:t xml:space="preserve"> Somit werden alle Latex-Materialien disabled, wenn man angibt, eine Latex Allergie zu haben.</w:t>
+      </w:r>
+      <w:r>
+        <w:t xml:space="preserve"> </w:t>
+      </w:r>
+      <w:r>
+        <w:rPr>
+          <w:highlight w:val="green"/>
+        </w:rPr>
+        <w:t>Code Ausschnitt?</w:t>
+      </w:r>
+      <w:r>
+        <w:t xml:space="preserve"> Zum Schluss der Funktion wird geschaut, ob man sich im letzten Abschnitt befindet. Falls nicht, wird der korrekte Abschnitt angezeigt. Sollte es doch so sein, tritt die Funktion </w:t>
+      </w:r>
+      <w:proofErr w:type="spellStart"/>
+      <w:proofErr w:type="gramStart"/>
+      <w:r>
+        <w:rPr>
+          <w:i/>
+        </w:rPr>
+        <w:t>formSubmit</w:t>
+      </w:r>
+      <w:proofErr w:type="spellEnd"/>
+      <w:r>
+        <w:rPr>
+          <w:i/>
+        </w:rPr>
+        <w:t>(</w:t>
+      </w:r>
+      <w:proofErr w:type="gramEnd"/>
+      <w:r>
+        <w:rPr>
+          <w:i/>
+        </w:rPr>
+        <w:t>)</w:t>
+      </w:r>
+      <w:r>
+        <w:t xml:space="preserve"> in Kraft.</w:t>
+      </w:r>
+      <w:r>
+        <w:t xml:space="preserve"> </w:t>
+      </w:r>
+      <w:r>
+        <w:rPr>
+          <w:highlight w:val="green"/>
+        </w:rPr>
+        <w:t>Code Ausschnitt?</w:t>
+      </w:r>
+    </w:p>
+    <w:p>
+      <w:pPr>
+        <w:pStyle w:val="KeinLeerraum"/>
+      </w:pPr>
+      <w:proofErr w:type="spellStart"/>
+      <w:proofErr w:type="gramStart"/>
+      <w:r>
+        <w:rPr>
+          <w:i/>
+        </w:rPr>
+        <w:t>formSubmit</w:t>
+      </w:r>
+      <w:proofErr w:type="spellEnd"/>
+      <w:r>
+        <w:rPr>
+          <w:i/>
+        </w:rPr>
+        <w:t>(</w:t>
+      </w:r>
+      <w:proofErr w:type="gramEnd"/>
+      <w:r>
+        <w:rPr>
+          <w:i/>
+        </w:rPr>
+        <w:t>)</w:t>
+      </w:r>
+      <w:r>
+        <w:t xml:space="preserve"> </w:t>
+      </w:r>
+      <w:r>
+        <w:t>enthält</w:t>
+      </w:r>
+      <w:r>
+        <w:t xml:space="preserve"> die ausgewählten </w:t>
+      </w:r>
+      <w:r>
+        <w:t>D</w:t>
+      </w:r>
+      <w:r>
+        <w:t xml:space="preserve">aten in Form eines </w:t>
+      </w:r>
+      <w:proofErr w:type="spellStart"/>
+      <w:r>
+        <w:rPr>
+          <w:i/>
+        </w:rPr>
+        <w:t>FormData</w:t>
+      </w:r>
+      <w:proofErr w:type="spellEnd"/>
+      <w:r>
+        <w:rPr>
+          <w:i/>
+        </w:rPr>
+        <w:t>-</w:t>
+      </w:r>
+      <w:r>
+        <w:t>Objekte</w:t>
+      </w:r>
+      <w:r>
+        <w:t>s</w:t>
+      </w:r>
+      <w:r>
+        <w:t xml:space="preserve">. </w:t>
+      </w:r>
+      <w:r>
+        <w:t>In diesem</w:t>
+      </w:r>
+      <w:r>
+        <w:t xml:space="preserve"> Objekt </w:t>
+      </w:r>
+      <w:r>
+        <w:t>befinden sich</w:t>
+      </w:r>
+      <w:r>
+        <w:t xml:space="preserve"> </w:t>
+      </w:r>
+      <w:r>
+        <w:t xml:space="preserve">die Ergebnis-Daten aus der </w:t>
+      </w:r>
+      <w:proofErr w:type="spellStart"/>
+      <w:r>
+        <w:rPr>
+          <w:i/>
+        </w:rPr>
+        <w:t>controller.php</w:t>
+      </w:r>
+      <w:proofErr w:type="spellEnd"/>
+      <w:r>
+        <w:t xml:space="preserve">-Datei, </w:t>
+      </w:r>
+      <w:r>
+        <w:t>die</w:t>
+      </w:r>
+      <w:r>
+        <w:t xml:space="preserve"> dort mit SQL aus der Datenbank abgefragt </w:t>
+      </w:r>
+      <w:r>
+        <w:t>und</w:t>
+      </w:r>
+      <w:r>
+        <w:t xml:space="preserve"> als </w:t>
+      </w:r>
+      <w:proofErr w:type="spellStart"/>
+      <w:r>
+        <w:rPr>
+          <w:i/>
+        </w:rPr>
+        <w:t>json</w:t>
+      </w:r>
+      <w:proofErr w:type="spellEnd"/>
+      <w:r>
+        <w:t>-Objekt</w:t>
+      </w:r>
+      <w:r>
+        <w:t xml:space="preserve"> bereitgestellt, sowie von JavaScript</w:t>
+      </w:r>
+      <w:r>
+        <w:t xml:space="preserve"> dann</w:t>
+      </w:r>
+      <w:r>
+        <w:t xml:space="preserve"> abgefragt wurden.</w:t>
+      </w:r>
+      <w:r>
+        <w:t xml:space="preserve"> Stehen die Daten bereit, wird das gesamte </w:t>
+      </w:r>
+      <w:r>
+        <w:rPr>
+          <w:i/>
+        </w:rPr>
+        <w:t>HTML-form</w:t>
+      </w:r>
+      <w:r>
+        <w:t xml:space="preserve">-Element entfernt. Sollte das </w:t>
+      </w:r>
+      <w:proofErr w:type="spellStart"/>
+      <w:r>
+        <w:rPr>
+          <w:i/>
+        </w:rPr>
+        <w:t>json</w:t>
+      </w:r>
+      <w:proofErr w:type="spellEnd"/>
+      <w:r>
+        <w:t>-Objekt</w:t>
+      </w:r>
+      <w:r>
+        <w:t xml:space="preserve"> leer sein</w:t>
+      </w:r>
+      <w:r>
+        <w:t>, weil es keine passenden Ergebnisse gibt</w:t>
+      </w:r>
+      <w:r>
+        <w:t xml:space="preserve">, </w:t>
+      </w:r>
+      <w:r>
+        <w:t xml:space="preserve">kommt man auf die 404-Seite. Ansonsten wird der Ergebnis-Abschnitt als </w:t>
+      </w:r>
+      <w:proofErr w:type="spellStart"/>
+      <w:r>
+        <w:rPr>
+          <w:i/>
+        </w:rPr>
+        <w:t>grid</w:t>
+      </w:r>
+      <w:proofErr w:type="spellEnd"/>
+      <w:r>
+        <w:t xml:space="preserve"> angezeigt. Hier werden </w:t>
+      </w:r>
+      <w:r>
+        <w:rPr>
+          <w:i/>
+        </w:rPr>
+        <w:t>div</w:t>
+      </w:r>
+      <w:r>
+        <w:t xml:space="preserve">-Elemente erzeugt, welche die Ergebnisse aus der Abfrage, die sich nun im </w:t>
+      </w:r>
+      <w:proofErr w:type="spellStart"/>
+      <w:r>
+        <w:rPr>
+          <w:i/>
+        </w:rPr>
+        <w:t>FormData</w:t>
+      </w:r>
+      <w:proofErr w:type="spellEnd"/>
+      <w:r>
+        <w:rPr>
+          <w:i/>
+        </w:rPr>
+        <w:t>-</w:t>
+      </w:r>
+      <w:r>
+        <w:t xml:space="preserve">Objekt befinden, enthalten. Angezeigt </w:t>
+      </w:r>
+      <w:r>
+        <w:t>wird</w:t>
+      </w:r>
+      <w:r>
+        <w:t xml:space="preserve"> dabei der Name, das Bild, der Preis und der entsprechende Shop-Link zum jeweiligen Produkt.</w:t>
+      </w:r>
+      <w:bookmarkStart w:id="0" w:name="_GoBack"/>
+      <w:bookmarkEnd w:id="0"/>
     </w:p>
     <w:p>
       <w:pPr>
@@ -3321,6 +3980,69 @@
     <w:p>
       <w:pPr>
         <w:pStyle w:val="KeinLeerraum"/>
+      </w:pPr>
+      <w:r>
+        <w:t xml:space="preserve">In der </w:t>
+      </w:r>
+      <w:proofErr w:type="spellStart"/>
+      <w:r>
+        <w:t>controller.php</w:t>
+      </w:r>
+      <w:proofErr w:type="spellEnd"/>
+      <w:r>
+        <w:t xml:space="preserve"> wird zu Beginn geprüft, ob die Server-Request-Methode der POST-Methode entspricht. Wenn nicht, wird sofort abgebrochen und weder eine Datenbankverbindung aufgebaut werden, noch kann eine Datenverarbeitung stattfinden.</w:t>
+      </w:r>
+    </w:p>
+    <w:p>
+      <w:pPr>
+        <w:pStyle w:val="KeinLeerraum"/>
+      </w:pPr>
+      <w:r>
+        <w:lastRenderedPageBreak/>
+        <w:t xml:space="preserve">Zunächst wurden dann Variablen erstellt, in welche die einzelnen Datenpunkte aus dem </w:t>
+      </w:r>
+      <w:proofErr w:type="spellStart"/>
+      <w:r>
+        <w:t>FormData</w:t>
+      </w:r>
+      <w:proofErr w:type="spellEnd"/>
+      <w:r>
+        <w:t xml:space="preserve">-Objekt, welches </w:t>
+      </w:r>
+      <w:r>
+        <w:t xml:space="preserve">mit der </w:t>
+      </w:r>
+      <w:r>
+        <w:t>POST</w:t>
+      </w:r>
+      <w:r>
+        <w:t>-Request</w:t>
+      </w:r>
+      <w:r>
+        <w:t xml:space="preserve"> von der functions.js </w:t>
+      </w:r>
+      <w:r>
+        <w:t>übergeben</w:t>
+      </w:r>
+      <w:r>
+        <w:t xml:space="preserve"> wurde, gespeichert werden. Dann wird eine Verbindung zur Datenbank hergestellt. </w:t>
+      </w:r>
+      <w:r>
+        <w:t xml:space="preserve"> </w:t>
+      </w:r>
+    </w:p>
+    <w:p>
+      <w:pPr>
+        <w:pStyle w:val="KeinLeerraum"/>
+        <w:rPr>
+          <w:i/>
+          <w:color w:val="7F7F7F" w:themeColor="text1" w:themeTint="80"/>
+        </w:rPr>
+      </w:pPr>
+    </w:p>
+    <w:p>
+      <w:pPr>
+        <w:pStyle w:val="KeinLeerraum"/>
         <w:rPr>
           <w:i/>
           <w:color w:val="7F7F7F" w:themeColor="text1" w:themeTint="80"/>
@@ -3593,7 +4315,6 @@
         </w:numPr>
       </w:pPr>
       <w:r>
-        <w:lastRenderedPageBreak/>
         <w:t>Abnahmephase</w:t>
       </w:r>
     </w:p>

</xml_diff>